<commit_message>
Data table definition 수정
</commit_message>
<xml_diff>
--- a/9. Docs/6. Data table definition/ProtectFiles DB 정의 문서 v1.0.docx
+++ b/9. Docs/6. Data table definition/ProtectFiles DB 정의 문서 v1.0.docx
@@ -6,85 +6,73 @@
       <w:pPr>
         <w:pStyle w:val="a8"/>
         <w:rPr>
-          <w:sz w:val="48"/>
-          <w:szCs w:val="48"/>
+          <w:rFonts w:ascii="맑은 고딕" w:eastAsia="맑은 고딕" w:hAnsi="맑은 고딕"/>
+          <w:b/>
+          <w:bCs/>
+          <w:sz w:val="36"/>
+          <w:szCs w:val="36"/>
+          <w:lang w:eastAsia="ko-KR"/>
         </w:rPr>
       </w:pPr>
       <w:r>
         <w:rPr>
-          <w:sz w:val="48"/>
-          <w:szCs w:val="48"/>
+          <w:rFonts w:ascii="맑은 고딕" w:eastAsia="맑은 고딕" w:hAnsi="맑은 고딕"/>
+          <w:b/>
+          <w:bCs/>
+          <w:sz w:val="36"/>
+          <w:szCs w:val="36"/>
+          <w:lang w:eastAsia="ko-KR"/>
         </w:rPr>
         <w:t xml:space="preserve">MongoDB </w:t>
       </w:r>
       <w:r>
         <w:rPr>
-          <w:sz w:val="48"/>
-          <w:szCs w:val="48"/>
+          <w:rFonts w:ascii="맑은 고딕" w:eastAsia="맑은 고딕" w:hAnsi="맑은 고딕"/>
+          <w:b/>
+          <w:bCs/>
+          <w:sz w:val="36"/>
+          <w:szCs w:val="36"/>
+          <w:lang w:eastAsia="ko-KR"/>
         </w:rPr>
-        <w:t xml:space="preserve">Protect </w:t>
-      </w:r>
-      <w:proofErr w:type="spellStart"/>
-      <w:r>
-        <w:rPr>
-          <w:sz w:val="48"/>
-          <w:szCs w:val="48"/>
-        </w:rPr>
-        <w:t>file</w:t>
+        <w:t>Protect file</w:t>
       </w:r>
       <w:r>
         <w:rPr>
-          <w:sz w:val="48"/>
-          <w:szCs w:val="48"/>
+          <w:rFonts w:ascii="맑은 고딕" w:eastAsia="맑은 고딕" w:hAnsi="맑은 고딕"/>
+          <w:b/>
+          <w:bCs/>
+          <w:sz w:val="36"/>
+          <w:szCs w:val="36"/>
+          <w:lang w:eastAsia="ko-KR"/>
         </w:rPr>
-        <w:t>데이터베이스</w:t>
+        <w:t>데이터베이스 구성</w:t>
       </w:r>
-      <w:proofErr w:type="spellEnd"/>
-      <w:r>
-        <w:rPr>
-          <w:sz w:val="48"/>
-          <w:szCs w:val="48"/>
-        </w:rPr>
-        <w:t xml:space="preserve"> </w:t>
-      </w:r>
-      <w:proofErr w:type="spellStart"/>
-      <w:r>
-        <w:rPr>
-          <w:sz w:val="48"/>
-          <w:szCs w:val="48"/>
-        </w:rPr>
-        <w:t>구성</w:t>
-      </w:r>
-      <w:proofErr w:type="spellEnd"/>
     </w:p>
     <w:p>
       <w:pPr>
         <w:pStyle w:val="1"/>
         <w:rPr>
+          <w:rFonts w:ascii="맑은 고딕" w:eastAsia="맑은 고딕" w:hAnsi="맑은 고딕"/>
+          <w:sz w:val="32"/>
+          <w:szCs w:val="32"/>
           <w:lang w:eastAsia="ko-KR"/>
         </w:rPr>
       </w:pPr>
       <w:r>
         <w:rPr>
+          <w:rFonts w:ascii="맑은 고딕" w:eastAsia="맑은 고딕" w:hAnsi="맑은 고딕"/>
+          <w:sz w:val="32"/>
+          <w:szCs w:val="32"/>
           <w:lang w:eastAsia="ko-KR"/>
         </w:rPr>
-        <w:t>1. DB</w:t>
-      </w:r>
-      <w:r>
-        <w:rPr>
-          <w:lang w:eastAsia="ko-KR"/>
-        </w:rPr>
-        <w:t>명</w:t>
-      </w:r>
-      <w:r>
-        <w:rPr>
-          <w:lang w:eastAsia="ko-KR"/>
-        </w:rPr>
-        <w:t xml:space="preserve">: </w:t>
+        <w:t xml:space="preserve">1. DB명: </w:t>
       </w:r>
       <w:proofErr w:type="spellStart"/>
       <w:r>
         <w:rPr>
+          <w:rFonts w:ascii="맑은 고딕" w:eastAsia="맑은 고딕" w:hAnsi="맑은 고딕"/>
+          <w:sz w:val="32"/>
+          <w:szCs w:val="32"/>
           <w:lang w:eastAsia="ko-KR"/>
         </w:rPr>
         <w:t>normal_files</w:t>
@@ -95,24 +83,27 @@
       <w:pPr>
         <w:pStyle w:val="21"/>
         <w:rPr>
+          <w:rFonts w:ascii="맑은 고딕" w:eastAsia="맑은 고딕" w:hAnsi="맑은 고딕"/>
+          <w:sz w:val="32"/>
+          <w:szCs w:val="32"/>
           <w:lang w:eastAsia="ko-KR"/>
         </w:rPr>
       </w:pPr>
       <w:r>
         <w:rPr>
+          <w:rFonts w:ascii="맑은 고딕" w:eastAsia="맑은 고딕" w:hAnsi="맑은 고딕"/>
+          <w:sz w:val="32"/>
+          <w:szCs w:val="32"/>
           <w:lang w:eastAsia="ko-KR"/>
         </w:rPr>
-        <w:t>컬렉션</w:t>
-      </w:r>
-      <w:r>
-        <w:rPr>
-          <w:lang w:eastAsia="ko-KR"/>
-        </w:rPr>
-        <w:t xml:space="preserve">: </w:t>
+        <w:t xml:space="preserve">컬렉션: </w:t>
       </w:r>
       <w:proofErr w:type="spellStart"/>
       <w:r>
         <w:rPr>
+          <w:rFonts w:ascii="맑은 고딕" w:eastAsia="맑은 고딕" w:hAnsi="맑은 고딕"/>
+          <w:sz w:val="32"/>
+          <w:szCs w:val="32"/>
           <w:lang w:eastAsia="ko-KR"/>
         </w:rPr>
         <w:t>filedata</w:t>
@@ -122,171 +113,16 @@
     <w:p>
       <w:pPr>
         <w:rPr>
+          <w:rFonts w:ascii="맑은 고딕" w:eastAsia="맑은 고딕" w:hAnsi="맑은 고딕" w:hint="eastAsia"/>
           <w:lang w:eastAsia="ko-KR"/>
         </w:rPr>
       </w:pPr>
       <w:r>
         <w:rPr>
+          <w:rFonts w:ascii="맑은 고딕" w:eastAsia="맑은 고딕" w:hAnsi="맑은 고딕"/>
           <w:lang w:eastAsia="ko-KR"/>
         </w:rPr>
-        <w:t>이</w:t>
-      </w:r>
-      <w:r>
-        <w:rPr>
-          <w:lang w:eastAsia="ko-KR"/>
-        </w:rPr>
-        <w:t xml:space="preserve"> </w:t>
-      </w:r>
-      <w:r>
-        <w:rPr>
-          <w:lang w:eastAsia="ko-KR"/>
-        </w:rPr>
-        <w:t>컬렉션은</w:t>
-      </w:r>
-      <w:r>
-        <w:rPr>
-          <w:lang w:eastAsia="ko-KR"/>
-        </w:rPr>
-        <w:t xml:space="preserve"> </w:t>
-      </w:r>
-      <w:r>
-        <w:rPr>
-          <w:lang w:eastAsia="ko-KR"/>
-        </w:rPr>
-        <w:t>원본</w:t>
-      </w:r>
-      <w:r>
-        <w:rPr>
-          <w:lang w:eastAsia="ko-KR"/>
-        </w:rPr>
-        <w:t xml:space="preserve"> </w:t>
-      </w:r>
-      <w:r>
-        <w:rPr>
-          <w:lang w:eastAsia="ko-KR"/>
-        </w:rPr>
-        <w:t>파일의</w:t>
-      </w:r>
-      <w:r>
-        <w:rPr>
-          <w:lang w:eastAsia="ko-KR"/>
-        </w:rPr>
-        <w:t xml:space="preserve"> </w:t>
-      </w:r>
-      <w:r>
-        <w:rPr>
-          <w:lang w:eastAsia="ko-KR"/>
-        </w:rPr>
-        <w:t>메타데이터와</w:t>
-      </w:r>
-      <w:r>
-        <w:rPr>
-          <w:lang w:eastAsia="ko-KR"/>
-        </w:rPr>
-        <w:t xml:space="preserve"> </w:t>
-      </w:r>
-      <w:r>
-        <w:rPr>
-          <w:lang w:eastAsia="ko-KR"/>
-        </w:rPr>
-        <w:t>바이너리</w:t>
-      </w:r>
-      <w:r>
-        <w:rPr>
-          <w:lang w:eastAsia="ko-KR"/>
-        </w:rPr>
-        <w:t xml:space="preserve"> </w:t>
-      </w:r>
-      <w:r>
-        <w:rPr>
-          <w:lang w:eastAsia="ko-KR"/>
-        </w:rPr>
-        <w:t>파일</w:t>
-      </w:r>
-      <w:r>
-        <w:rPr>
-          <w:lang w:eastAsia="ko-KR"/>
-        </w:rPr>
-        <w:t xml:space="preserve"> </w:t>
-      </w:r>
-      <w:r>
-        <w:rPr>
-          <w:lang w:eastAsia="ko-KR"/>
-        </w:rPr>
-        <w:t>데이터를</w:t>
-      </w:r>
-      <w:r>
-        <w:rPr>
-          <w:lang w:eastAsia="ko-KR"/>
-        </w:rPr>
-        <w:t xml:space="preserve"> </w:t>
-      </w:r>
-      <w:r>
-        <w:rPr>
-          <w:lang w:eastAsia="ko-KR"/>
-        </w:rPr>
-        <w:t>저장합니다</w:t>
-      </w:r>
-      <w:r>
-        <w:rPr>
-          <w:lang w:eastAsia="ko-KR"/>
-        </w:rPr>
-        <w:t>.</w:t>
-      </w:r>
-    </w:p>
-    <w:p>
-      <w:pPr>
-        <w:rPr>
-          <w:lang w:eastAsia="ko-KR"/>
-        </w:rPr>
-      </w:pPr>
-      <w:r>
-        <w:rPr>
-          <w:lang w:eastAsia="ko-KR"/>
-        </w:rPr>
-        <w:t>주된</w:t>
-      </w:r>
-      <w:r>
-        <w:rPr>
-          <w:lang w:eastAsia="ko-KR"/>
-        </w:rPr>
-        <w:t xml:space="preserve"> </w:t>
-      </w:r>
-      <w:r>
-        <w:rPr>
-          <w:lang w:eastAsia="ko-KR"/>
-        </w:rPr>
-        <w:t>속성은</w:t>
-      </w:r>
-      <w:r>
-        <w:rPr>
-          <w:lang w:eastAsia="ko-KR"/>
-        </w:rPr>
-        <w:t xml:space="preserve"> </w:t>
-      </w:r>
-      <w:r>
-        <w:rPr>
-          <w:lang w:eastAsia="ko-KR"/>
-        </w:rPr>
-        <w:t>다음과</w:t>
-      </w:r>
-      <w:r>
-        <w:rPr>
-          <w:lang w:eastAsia="ko-KR"/>
-        </w:rPr>
-        <w:t xml:space="preserve"> </w:t>
-      </w:r>
-      <w:r>
-        <w:rPr>
-          <w:lang w:eastAsia="ko-KR"/>
-        </w:rPr>
-        <w:t>같습니다</w:t>
-      </w:r>
-      <w:r>
-        <w:rPr>
-          <w:lang w:eastAsia="ko-KR"/>
-        </w:rPr>
-        <w:t>:</w:t>
+        <w:t>원본 파일의 메타데이터와 바이너리 파일 데이터</w:t>
       </w:r>
     </w:p>
     <w:tbl>
@@ -302,37 +138,27 @@
       <w:tr>
         <w:tc>
           <w:tcPr>
-            <w:tcW w:w="4320" w:type="dxa"/>
+            <w:tcW w:w="4315" w:type="dxa"/>
           </w:tcPr>
           <w:p>
             <w:pPr>
               <w:rPr>
-                <w:lang w:eastAsia="ko-KR"/>
+                <w:rFonts w:ascii="맑은 고딕" w:eastAsia="맑은 고딕" w:hAnsi="맑은 고딕"/>
+                <w:b/>
+                <w:bCs/>
+                <w:sz w:val="24"/>
+                <w:szCs w:val="24"/>
               </w:rPr>
             </w:pPr>
-          </w:p>
-        </w:tc>
-        <w:tc>
-          <w:tcPr>
-            <w:tcW w:w="4320" w:type="dxa"/>
-          </w:tcPr>
-          <w:p>
-            <w:pPr>
-              <w:rPr>
-                <w:lang w:eastAsia="ko-KR"/>
-              </w:rPr>
-            </w:pPr>
-          </w:p>
-        </w:tc>
-      </w:tr>
-      <w:tr>
-        <w:tc>
-          <w:tcPr>
-            <w:tcW w:w="4320" w:type="dxa"/>
-          </w:tcPr>
-          <w:p>
             <w:proofErr w:type="spellStart"/>
             <w:r>
+              <w:rPr>
+                <w:rFonts w:ascii="맑은 고딕" w:eastAsia="맑은 고딕" w:hAnsi="맑은 고딕"/>
+                <w:b/>
+                <w:bCs/>
+                <w:sz w:val="24"/>
+                <w:szCs w:val="24"/>
+              </w:rPr>
               <w:t>필드</w:t>
             </w:r>
             <w:proofErr w:type="spellEnd"/>
@@ -340,10 +166,26 @@
         </w:tc>
         <w:tc>
           <w:tcPr>
-            <w:tcW w:w="4320" w:type="dxa"/>
+            <w:tcW w:w="4315" w:type="dxa"/>
           </w:tcPr>
           <w:p>
+            <w:pPr>
+              <w:rPr>
+                <w:rFonts w:ascii="맑은 고딕" w:eastAsia="맑은 고딕" w:hAnsi="맑은 고딕"/>
+                <w:b/>
+                <w:bCs/>
+                <w:sz w:val="24"/>
+                <w:szCs w:val="24"/>
+              </w:rPr>
+            </w:pPr>
             <w:r>
+              <w:rPr>
+                <w:rFonts w:ascii="맑은 고딕" w:eastAsia="맑은 고딕" w:hAnsi="맑은 고딕"/>
+                <w:b/>
+                <w:bCs/>
+                <w:sz w:val="24"/>
+                <w:szCs w:val="24"/>
+              </w:rPr>
               <w:t>설명</w:t>
             </w:r>
           </w:p>
@@ -352,77 +194,39 @@
       <w:tr>
         <w:tc>
           <w:tcPr>
-            <w:tcW w:w="4320" w:type="dxa"/>
+            <w:tcW w:w="4315" w:type="dxa"/>
           </w:tcPr>
           <w:p>
+            <w:pPr>
+              <w:rPr>
+                <w:rFonts w:ascii="맑은 고딕" w:eastAsia="맑은 고딕" w:hAnsi="맑은 고딕"/>
+              </w:rPr>
+            </w:pPr>
             <w:r>
+              <w:rPr>
+                <w:rFonts w:ascii="맑은 고딕" w:eastAsia="맑은 고딕" w:hAnsi="맑은 고딕"/>
+              </w:rPr>
               <w:t>_id</w:t>
             </w:r>
           </w:p>
         </w:tc>
         <w:tc>
           <w:tcPr>
-            <w:tcW w:w="4320" w:type="dxa"/>
+            <w:tcW w:w="4315" w:type="dxa"/>
           </w:tcPr>
           <w:p>
             <w:pPr>
               <w:rPr>
+                <w:rFonts w:ascii="맑은 고딕" w:eastAsia="맑은 고딕" w:hAnsi="맑은 고딕"/>
                 <w:lang w:eastAsia="ko-KR"/>
               </w:rPr>
             </w:pPr>
             <w:r>
               <w:rPr>
+                <w:rFonts w:ascii="맑은 고딕" w:eastAsia="맑은 고딕" w:hAnsi="맑은 고딕"/>
                 <w:lang w:eastAsia="ko-KR"/>
               </w:rPr>
-              <w:t xml:space="preserve">MongoDB </w:t>
-            </w:r>
-            <w:r>
-              <w:rPr>
-                <w:lang w:eastAsia="ko-KR"/>
-              </w:rPr>
-              <w:t>고유</w:t>
-            </w:r>
-            <w:r>
-              <w:rPr>
-                <w:lang w:eastAsia="ko-KR"/>
-              </w:rPr>
-              <w:t xml:space="preserve"> </w:t>
-            </w:r>
-            <w:r>
-              <w:rPr>
-                <w:lang w:eastAsia="ko-KR"/>
-              </w:rPr>
-              <w:t>식별자</w:t>
-            </w:r>
-            <w:r>
-              <w:rPr>
-                <w:lang w:eastAsia="ko-KR"/>
-              </w:rPr>
-              <w:t xml:space="preserve"> (</w:t>
-            </w:r>
-            <w:r>
-              <w:rPr>
-                <w:lang w:eastAsia="ko-KR"/>
-              </w:rPr>
-              <w:t>자동</w:t>
-            </w:r>
-            <w:r>
-              <w:rPr>
-                <w:lang w:eastAsia="ko-KR"/>
-              </w:rPr>
-              <w:t xml:space="preserve"> </w:t>
-            </w:r>
-            <w:r>
-              <w:rPr>
-                <w:lang w:eastAsia="ko-KR"/>
-              </w:rPr>
-              <w:t>생성</w:t>
-            </w:r>
-            <w:r>
-              <w:rPr>
-                <w:lang w:eastAsia="ko-KR"/>
-              </w:rPr>
-              <w:t>)</w:t>
+              <w:t>MongoDB 고유 식별자 (자동 생성)</w:t>
             </w:r>
           </w:p>
         </w:tc>
@@ -430,11 +234,19 @@
       <w:tr>
         <w:tc>
           <w:tcPr>
-            <w:tcW w:w="4320" w:type="dxa"/>
+            <w:tcW w:w="4315" w:type="dxa"/>
           </w:tcPr>
           <w:p>
+            <w:pPr>
+              <w:rPr>
+                <w:rFonts w:ascii="맑은 고딕" w:eastAsia="맑은 고딕" w:hAnsi="맑은 고딕"/>
+              </w:rPr>
+            </w:pPr>
             <w:proofErr w:type="spellStart"/>
             <w:r>
+              <w:rPr>
+                <w:rFonts w:ascii="맑은 고딕" w:eastAsia="맑은 고딕" w:hAnsi="맑은 고딕"/>
+              </w:rPr>
               <w:t>signature_id</w:t>
             </w:r>
             <w:proofErr w:type="spellEnd"/>
@@ -442,61 +254,21 @@
         </w:tc>
         <w:tc>
           <w:tcPr>
-            <w:tcW w:w="4320" w:type="dxa"/>
+            <w:tcW w:w="4315" w:type="dxa"/>
           </w:tcPr>
           <w:p>
             <w:pPr>
               <w:rPr>
+                <w:rFonts w:ascii="맑은 고딕" w:eastAsia="맑은 고딕" w:hAnsi="맑은 고딕"/>
                 <w:lang w:eastAsia="ko-KR"/>
               </w:rPr>
             </w:pPr>
             <w:r>
               <w:rPr>
+                <w:rFonts w:ascii="맑은 고딕" w:eastAsia="맑은 고딕" w:hAnsi="맑은 고딕"/>
                 <w:lang w:eastAsia="ko-KR"/>
               </w:rPr>
-              <w:t>파일의</w:t>
-            </w:r>
-            <w:r>
-              <w:rPr>
-                <w:lang w:eastAsia="ko-KR"/>
-              </w:rPr>
-              <w:t xml:space="preserve"> </w:t>
-            </w:r>
-            <w:r>
-              <w:rPr>
-                <w:lang w:eastAsia="ko-KR"/>
-              </w:rPr>
-              <w:t>고유</w:t>
-            </w:r>
-            <w:r>
-              <w:rPr>
-                <w:lang w:eastAsia="ko-KR"/>
-              </w:rPr>
-              <w:t xml:space="preserve"> </w:t>
-            </w:r>
-            <w:r>
-              <w:rPr>
-                <w:lang w:eastAsia="ko-KR"/>
-              </w:rPr>
-              <w:t>서명</w:t>
-            </w:r>
-            <w:r>
-              <w:rPr>
-                <w:lang w:eastAsia="ko-KR"/>
-              </w:rPr>
-              <w:t xml:space="preserve"> ID (</w:t>
-            </w:r>
-            <w:r>
-              <w:rPr>
-                <w:lang w:eastAsia="ko-KR"/>
-              </w:rPr>
-              <w:t>예</w:t>
-            </w:r>
-            <w:r>
-              <w:rPr>
-                <w:lang w:eastAsia="ko-KR"/>
-              </w:rPr>
-              <w:t>: "20240909-001")</w:t>
+              <w:t>파일의 고유 서명 ID (예: "20240909-001")</w:t>
             </w:r>
           </w:p>
         </w:tc>
@@ -504,47 +276,39 @@
       <w:tr>
         <w:tc>
           <w:tcPr>
-            <w:tcW w:w="4320" w:type="dxa"/>
+            <w:tcW w:w="4315" w:type="dxa"/>
           </w:tcPr>
           <w:p>
+            <w:pPr>
+              <w:rPr>
+                <w:rFonts w:ascii="맑은 고딕" w:eastAsia="맑은 고딕" w:hAnsi="맑은 고딕"/>
+              </w:rPr>
+            </w:pPr>
             <w:r>
+              <w:rPr>
+                <w:rFonts w:ascii="맑은 고딕" w:eastAsia="맑은 고딕" w:hAnsi="맑은 고딕"/>
+              </w:rPr>
               <w:t>filename</w:t>
             </w:r>
           </w:p>
         </w:tc>
         <w:tc>
           <w:tcPr>
-            <w:tcW w:w="4320" w:type="dxa"/>
+            <w:tcW w:w="4315" w:type="dxa"/>
           </w:tcPr>
           <w:p>
             <w:pPr>
               <w:rPr>
+                <w:rFonts w:ascii="맑은 고딕" w:eastAsia="맑은 고딕" w:hAnsi="맑은 고딕"/>
                 <w:lang w:eastAsia="ko-KR"/>
               </w:rPr>
             </w:pPr>
             <w:r>
               <w:rPr>
+                <w:rFonts w:ascii="맑은 고딕" w:eastAsia="맑은 고딕" w:hAnsi="맑은 고딕"/>
                 <w:lang w:eastAsia="ko-KR"/>
               </w:rPr>
-              <w:t>파일명</w:t>
-            </w:r>
-            <w:r>
-              <w:rPr>
-                <w:lang w:eastAsia="ko-KR"/>
-              </w:rPr>
-              <w:t xml:space="preserve"> (</w:t>
-            </w:r>
-            <w:r>
-              <w:rPr>
-                <w:lang w:eastAsia="ko-KR"/>
-              </w:rPr>
-              <w:t>예</w:t>
-            </w:r>
-            <w:r>
-              <w:rPr>
-                <w:lang w:eastAsia="ko-KR"/>
-              </w:rPr>
-              <w:t>: "PEview.exe")</w:t>
+              <w:t>파일명 (예: "PEview.exe")</w:t>
             </w:r>
           </w:p>
         </w:tc>
@@ -552,11 +316,19 @@
       <w:tr>
         <w:tc>
           <w:tcPr>
-            <w:tcW w:w="4320" w:type="dxa"/>
+            <w:tcW w:w="4315" w:type="dxa"/>
           </w:tcPr>
           <w:p>
+            <w:pPr>
+              <w:rPr>
+                <w:rFonts w:ascii="맑은 고딕" w:eastAsia="맑은 고딕" w:hAnsi="맑은 고딕"/>
+              </w:rPr>
+            </w:pPr>
             <w:proofErr w:type="spellStart"/>
             <w:r>
+              <w:rPr>
+                <w:rFonts w:ascii="맑은 고딕" w:eastAsia="맑은 고딕" w:hAnsi="맑은 고딕"/>
+              </w:rPr>
               <w:t>file_extension</w:t>
             </w:r>
             <w:proofErr w:type="spellEnd"/>
@@ -564,26 +336,19 @@
         </w:tc>
         <w:tc>
           <w:tcPr>
-            <w:tcW w:w="4320" w:type="dxa"/>
+            <w:tcW w:w="4315" w:type="dxa"/>
           </w:tcPr>
           <w:p>
+            <w:pPr>
+              <w:rPr>
+                <w:rFonts w:ascii="맑은 고딕" w:eastAsia="맑은 고딕" w:hAnsi="맑은 고딕"/>
+              </w:rPr>
+            </w:pPr>
             <w:r>
-              <w:t>파일</w:t>
-            </w:r>
-            <w:r>
-              <w:t xml:space="preserve"> </w:t>
-            </w:r>
-            <w:r>
-              <w:t>확장자</w:t>
-            </w:r>
-            <w:r>
-              <w:t xml:space="preserve"> (</w:t>
-            </w:r>
-            <w:r>
-              <w:t>예</w:t>
-            </w:r>
-            <w:r>
-              <w:t>: ".exe")</w:t>
+              <w:rPr>
+                <w:rFonts w:ascii="맑은 고딕" w:eastAsia="맑은 고딕" w:hAnsi="맑은 고딕"/>
+              </w:rPr>
+              <w:t>파일 확장자 (예: ".exe")</w:t>
             </w:r>
           </w:p>
         </w:tc>
@@ -591,45 +356,44 @@
       <w:tr>
         <w:tc>
           <w:tcPr>
-            <w:tcW w:w="4320" w:type="dxa"/>
+            <w:tcW w:w="4315" w:type="dxa"/>
           </w:tcPr>
           <w:p>
+            <w:pPr>
+              <w:rPr>
+                <w:rFonts w:ascii="맑은 고딕" w:eastAsia="맑은 고딕" w:hAnsi="맑은 고딕"/>
+              </w:rPr>
+            </w:pPr>
             <w:r>
+              <w:rPr>
+                <w:rFonts w:ascii="맑은 고딕" w:eastAsia="맑은 고딕" w:hAnsi="맑은 고딕"/>
+              </w:rPr>
               <w:t>file_data</w:t>
             </w:r>
           </w:p>
         </w:tc>
         <w:tc>
           <w:tcPr>
-            <w:tcW w:w="4320" w:type="dxa"/>
+            <w:tcW w:w="4315" w:type="dxa"/>
           </w:tcPr>
           <w:p>
             <w:pPr>
               <w:rPr>
+                <w:rFonts w:ascii="맑은 고딕" w:eastAsia="맑은 고딕" w:hAnsi="맑은 고딕"/>
                 <w:lang w:eastAsia="ko-KR"/>
               </w:rPr>
             </w:pPr>
             <w:r>
               <w:rPr>
+                <w:rFonts w:ascii="맑은 고딕" w:eastAsia="맑은 고딕" w:hAnsi="맑은 고딕"/>
                 <w:lang w:eastAsia="ko-KR"/>
               </w:rPr>
-              <w:t>Base64</w:t>
-            </w:r>
-            <w:r>
-              <w:rPr>
-                <w:lang w:eastAsia="ko-KR"/>
-              </w:rPr>
-              <w:t>로</w:t>
-            </w:r>
-            <w:r>
-              <w:rPr>
-                <w:lang w:eastAsia="ko-KR"/>
-              </w:rPr>
-              <w:t xml:space="preserve"> </w:t>
+              <w:t xml:space="preserve">Base64로 </w:t>
             </w:r>
             <w:proofErr w:type="spellStart"/>
             <w:r>
               <w:rPr>
+                <w:rFonts w:ascii="맑은 고딕" w:eastAsia="맑은 고딕" w:hAnsi="맑은 고딕"/>
                 <w:lang w:eastAsia="ko-KR"/>
               </w:rPr>
               <w:t>인코딩된</w:t>
@@ -637,39 +401,10 @@
             <w:proofErr w:type="spellEnd"/>
             <w:r>
               <w:rPr>
+                <w:rFonts w:ascii="맑은 고딕" w:eastAsia="맑은 고딕" w:hAnsi="맑은 고딕"/>
                 <w:lang w:eastAsia="ko-KR"/>
               </w:rPr>
-              <w:t xml:space="preserve"> </w:t>
-            </w:r>
-            <w:r>
-              <w:rPr>
-                <w:lang w:eastAsia="ko-KR"/>
-              </w:rPr>
-              <w:t>바이너리</w:t>
-            </w:r>
-            <w:r>
-              <w:rPr>
-                <w:lang w:eastAsia="ko-KR"/>
-              </w:rPr>
-              <w:t xml:space="preserve"> </w:t>
-            </w:r>
-            <w:r>
-              <w:rPr>
-                <w:lang w:eastAsia="ko-KR"/>
-              </w:rPr>
-              <w:t>파일</w:t>
-            </w:r>
-            <w:r>
-              <w:rPr>
-                <w:lang w:eastAsia="ko-KR"/>
-              </w:rPr>
-              <w:t xml:space="preserve"> </w:t>
-            </w:r>
-            <w:r>
-              <w:rPr>
-                <w:lang w:eastAsia="ko-KR"/>
-              </w:rPr>
-              <w:t>데이터</w:t>
+              <w:t xml:space="preserve"> 바이너리 파일 데이터</w:t>
             </w:r>
           </w:p>
         </w:tc>
@@ -677,11 +412,19 @@
       <w:tr>
         <w:tc>
           <w:tcPr>
-            <w:tcW w:w="4320" w:type="dxa"/>
+            <w:tcW w:w="4315" w:type="dxa"/>
           </w:tcPr>
           <w:p>
+            <w:pPr>
+              <w:rPr>
+                <w:rFonts w:ascii="맑은 고딕" w:eastAsia="맑은 고딕" w:hAnsi="맑은 고딕"/>
+              </w:rPr>
+            </w:pPr>
             <w:proofErr w:type="spellStart"/>
             <w:r>
+              <w:rPr>
+                <w:rFonts w:ascii="맑은 고딕" w:eastAsia="맑은 고딕" w:hAnsi="맑은 고딕"/>
+              </w:rPr>
               <w:t>upload_time</w:t>
             </w:r>
             <w:proofErr w:type="spellEnd"/>
@@ -689,53 +432,26 @@
         </w:tc>
         <w:tc>
           <w:tcPr>
-            <w:tcW w:w="4320" w:type="dxa"/>
+            <w:tcW w:w="4315" w:type="dxa"/>
           </w:tcPr>
           <w:p>
             <w:pPr>
               <w:rPr>
+                <w:rFonts w:ascii="맑은 고딕" w:eastAsia="맑은 고딕" w:hAnsi="맑은 고딕"/>
                 <w:lang w:eastAsia="ko-KR"/>
               </w:rPr>
             </w:pPr>
             <w:r>
               <w:rPr>
+                <w:rFonts w:ascii="맑은 고딕" w:eastAsia="맑은 고딕" w:hAnsi="맑은 고딕"/>
                 <w:lang w:eastAsia="ko-KR"/>
               </w:rPr>
-              <w:t>파일</w:t>
-            </w:r>
-            <w:r>
-              <w:rPr>
-                <w:lang w:eastAsia="ko-KR"/>
-              </w:rPr>
-              <w:t xml:space="preserve"> </w:t>
-            </w:r>
-            <w:r>
-              <w:rPr>
-                <w:lang w:eastAsia="ko-KR"/>
-              </w:rPr>
-              <w:t>업로드</w:t>
-            </w:r>
-            <w:r>
-              <w:rPr>
-                <w:lang w:eastAsia="ko-KR"/>
-              </w:rPr>
-              <w:t xml:space="preserve"> </w:t>
-            </w:r>
-            <w:r>
-              <w:rPr>
-                <w:lang w:eastAsia="ko-KR"/>
-              </w:rPr>
-              <w:t>시간</w:t>
-            </w:r>
-            <w:r>
-              <w:rPr>
-                <w:lang w:eastAsia="ko-KR"/>
-              </w:rPr>
-              <w:t xml:space="preserve"> (</w:t>
+              <w:t>파일 업로드 시간 (</w:t>
             </w:r>
             <w:proofErr w:type="spellStart"/>
             <w:r>
               <w:rPr>
+                <w:rFonts w:ascii="맑은 고딕" w:eastAsia="맑은 고딕" w:hAnsi="맑은 고딕"/>
                 <w:lang w:eastAsia="ko-KR"/>
               </w:rPr>
               <w:t>ISODate</w:t>
@@ -743,21 +459,10 @@
             <w:proofErr w:type="spellEnd"/>
             <w:r>
               <w:rPr>
+                <w:rFonts w:ascii="맑은 고딕" w:eastAsia="맑은 고딕" w:hAnsi="맑은 고딕"/>
                 <w:lang w:eastAsia="ko-KR"/>
               </w:rPr>
-              <w:t xml:space="preserve"> </w:t>
-            </w:r>
-            <w:r>
-              <w:rPr>
-                <w:lang w:eastAsia="ko-KR"/>
-              </w:rPr>
-              <w:t>형식</w:t>
-            </w:r>
-            <w:r>
-              <w:rPr>
-                <w:lang w:eastAsia="ko-KR"/>
-              </w:rPr>
-              <w:t>)</w:t>
+              <w:t xml:space="preserve"> 형식)</w:t>
             </w:r>
           </w:p>
         </w:tc>
@@ -765,11 +470,19 @@
       <w:tr>
         <w:tc>
           <w:tcPr>
-            <w:tcW w:w="4320" w:type="dxa"/>
+            <w:tcW w:w="4315" w:type="dxa"/>
           </w:tcPr>
           <w:p>
+            <w:pPr>
+              <w:rPr>
+                <w:rFonts w:ascii="맑은 고딕" w:eastAsia="맑은 고딕" w:hAnsi="맑은 고딕"/>
+              </w:rPr>
+            </w:pPr>
             <w:proofErr w:type="spellStart"/>
             <w:r>
+              <w:rPr>
+                <w:rFonts w:ascii="맑은 고딕" w:eastAsia="맑은 고딕" w:hAnsi="맑은 고딕"/>
+              </w:rPr>
               <w:t>upload_ip</w:t>
             </w:r>
             <w:proofErr w:type="spellEnd"/>
@@ -777,61 +490,21 @@
         </w:tc>
         <w:tc>
           <w:tcPr>
-            <w:tcW w:w="4320" w:type="dxa"/>
+            <w:tcW w:w="4315" w:type="dxa"/>
           </w:tcPr>
           <w:p>
             <w:pPr>
               <w:rPr>
+                <w:rFonts w:ascii="맑은 고딕" w:eastAsia="맑은 고딕" w:hAnsi="맑은 고딕"/>
                 <w:lang w:eastAsia="ko-KR"/>
               </w:rPr>
             </w:pPr>
             <w:r>
               <w:rPr>
+                <w:rFonts w:ascii="맑은 고딕" w:eastAsia="맑은 고딕" w:hAnsi="맑은 고딕"/>
                 <w:lang w:eastAsia="ko-KR"/>
               </w:rPr>
-              <w:t>파일을</w:t>
-            </w:r>
-            <w:r>
-              <w:rPr>
-                <w:lang w:eastAsia="ko-KR"/>
-              </w:rPr>
-              <w:t xml:space="preserve"> </w:t>
-            </w:r>
-            <w:r>
-              <w:rPr>
-                <w:lang w:eastAsia="ko-KR"/>
-              </w:rPr>
-              <w:t>업로드한</w:t>
-            </w:r>
-            <w:r>
-              <w:rPr>
-                <w:lang w:eastAsia="ko-KR"/>
-              </w:rPr>
-              <w:t xml:space="preserve"> IP </w:t>
-            </w:r>
-            <w:r>
-              <w:rPr>
-                <w:lang w:eastAsia="ko-KR"/>
-              </w:rPr>
-              <w:t>주소</w:t>
-            </w:r>
-            <w:r>
-              <w:rPr>
-                <w:lang w:eastAsia="ko-KR"/>
-              </w:rPr>
-              <w:t xml:space="preserve"> (</w:t>
-            </w:r>
-            <w:r>
-              <w:rPr>
-                <w:lang w:eastAsia="ko-KR"/>
-              </w:rPr>
-              <w:t>예</w:t>
-            </w:r>
-            <w:r>
-              <w:rPr>
-                <w:lang w:eastAsia="ko-KR"/>
-              </w:rPr>
-              <w:t>: "192.168.0.1")</w:t>
+              <w:t>파일을 업로드한 IP 주소 (예: "192.168.0.1")</w:t>
             </w:r>
           </w:p>
         </w:tc>
@@ -841,24 +514,27 @@
       <w:pPr>
         <w:pStyle w:val="21"/>
         <w:rPr>
+          <w:rFonts w:ascii="맑은 고딕" w:eastAsia="맑은 고딕" w:hAnsi="맑은 고딕"/>
+          <w:sz w:val="32"/>
+          <w:szCs w:val="32"/>
           <w:lang w:eastAsia="ko-KR"/>
         </w:rPr>
       </w:pPr>
       <w:r>
         <w:rPr>
+          <w:rFonts w:ascii="맑은 고딕" w:eastAsia="맑은 고딕" w:hAnsi="맑은 고딕"/>
+          <w:sz w:val="32"/>
+          <w:szCs w:val="32"/>
           <w:lang w:eastAsia="ko-KR"/>
         </w:rPr>
-        <w:t>컬렉션</w:t>
-      </w:r>
-      <w:r>
-        <w:rPr>
-          <w:lang w:eastAsia="ko-KR"/>
-        </w:rPr>
-        <w:t xml:space="preserve">: </w:t>
+        <w:t xml:space="preserve">컬렉션: </w:t>
       </w:r>
       <w:proofErr w:type="spellStart"/>
       <w:r>
         <w:rPr>
+          <w:rFonts w:ascii="맑은 고딕" w:eastAsia="맑은 고딕" w:hAnsi="맑은 고딕"/>
+          <w:sz w:val="32"/>
+          <w:szCs w:val="32"/>
           <w:lang w:eastAsia="ko-KR"/>
         </w:rPr>
         <w:t>pe_info</w:t>
@@ -868,36 +544,14 @@
     <w:p>
       <w:pPr>
         <w:rPr>
+          <w:rFonts w:ascii="맑은 고딕" w:eastAsia="맑은 고딕" w:hAnsi="맑은 고딕"/>
           <w:lang w:eastAsia="ko-KR"/>
         </w:rPr>
       </w:pPr>
-      <w:r>
-        <w:rPr>
-          <w:lang w:eastAsia="ko-KR"/>
-        </w:rPr>
-        <w:t>이</w:t>
-      </w:r>
-      <w:r>
-        <w:rPr>
-          <w:lang w:eastAsia="ko-KR"/>
-        </w:rPr>
-        <w:t xml:space="preserve"> </w:t>
-      </w:r>
-      <w:r>
-        <w:rPr>
-          <w:lang w:eastAsia="ko-KR"/>
-        </w:rPr>
-        <w:t>컬렉션은</w:t>
-      </w:r>
-      <w:r>
-        <w:rPr>
-          <w:lang w:eastAsia="ko-KR"/>
-        </w:rPr>
-        <w:t xml:space="preserve"> </w:t>
-      </w:r>
       <w:proofErr w:type="spellStart"/>
       <w:r>
         <w:rPr>
+          <w:rFonts w:ascii="맑은 고딕" w:eastAsia="맑은 고딕" w:hAnsi="맑은 고딕"/>
           <w:lang w:eastAsia="ko-KR"/>
         </w:rPr>
         <w:t>normal_files</w:t>
@@ -905,130 +559,10 @@
       <w:proofErr w:type="spellEnd"/>
       <w:r>
         <w:rPr>
+          <w:rFonts w:ascii="맑은 고딕" w:eastAsia="맑은 고딕" w:hAnsi="맑은 고딕"/>
           <w:lang w:eastAsia="ko-KR"/>
         </w:rPr>
-        <w:t>에</w:t>
-      </w:r>
-      <w:r>
-        <w:rPr>
-          <w:lang w:eastAsia="ko-KR"/>
-        </w:rPr>
-        <w:t xml:space="preserve"> </w:t>
-      </w:r>
-      <w:r>
-        <w:rPr>
-          <w:lang w:eastAsia="ko-KR"/>
-        </w:rPr>
-        <w:t>저장된</w:t>
-      </w:r>
-      <w:r>
-        <w:rPr>
-          <w:lang w:eastAsia="ko-KR"/>
-        </w:rPr>
-        <w:t xml:space="preserve"> </w:t>
-      </w:r>
-      <w:r>
-        <w:rPr>
-          <w:lang w:eastAsia="ko-KR"/>
-        </w:rPr>
-        <w:t>원본</w:t>
-      </w:r>
-      <w:r>
-        <w:rPr>
-          <w:lang w:eastAsia="ko-KR"/>
-        </w:rPr>
-        <w:t xml:space="preserve"> </w:t>
-      </w:r>
-      <w:r>
-        <w:rPr>
-          <w:lang w:eastAsia="ko-KR"/>
-        </w:rPr>
-        <w:t>파일의</w:t>
-      </w:r>
-      <w:r>
-        <w:rPr>
-          <w:lang w:eastAsia="ko-KR"/>
-        </w:rPr>
-        <w:t xml:space="preserve"> PE(Portable Executable) </w:t>
-      </w:r>
-      <w:r>
-        <w:rPr>
-          <w:lang w:eastAsia="ko-KR"/>
-        </w:rPr>
-        <w:t>정보를</w:t>
-      </w:r>
-      <w:r>
-        <w:rPr>
-          <w:lang w:eastAsia="ko-KR"/>
-        </w:rPr>
-        <w:t xml:space="preserve"> </w:t>
-      </w:r>
-      <w:r>
-        <w:rPr>
-          <w:lang w:eastAsia="ko-KR"/>
-        </w:rPr>
-        <w:t>저장합니다</w:t>
-      </w:r>
-      <w:r>
-        <w:rPr>
-          <w:lang w:eastAsia="ko-KR"/>
-        </w:rPr>
-        <w:t>.</w:t>
-      </w:r>
-    </w:p>
-    <w:p>
-      <w:pPr>
-        <w:rPr>
-          <w:lang w:eastAsia="ko-KR"/>
-        </w:rPr>
-      </w:pPr>
-      <w:r>
-        <w:rPr>
-          <w:lang w:eastAsia="ko-KR"/>
-        </w:rPr>
-        <w:t>주된</w:t>
-      </w:r>
-      <w:r>
-        <w:rPr>
-          <w:lang w:eastAsia="ko-KR"/>
-        </w:rPr>
-        <w:t xml:space="preserve"> </w:t>
-      </w:r>
-      <w:r>
-        <w:rPr>
-          <w:lang w:eastAsia="ko-KR"/>
-        </w:rPr>
-        <w:t>속성은</w:t>
-      </w:r>
-      <w:r>
-        <w:rPr>
-          <w:lang w:eastAsia="ko-KR"/>
-        </w:rPr>
-        <w:t xml:space="preserve"> </w:t>
-      </w:r>
-      <w:r>
-        <w:rPr>
-          <w:lang w:eastAsia="ko-KR"/>
-        </w:rPr>
-        <w:t>다음과</w:t>
-      </w:r>
-      <w:r>
-        <w:rPr>
-          <w:lang w:eastAsia="ko-KR"/>
-        </w:rPr>
-        <w:t xml:space="preserve"> </w:t>
-      </w:r>
-      <w:r>
-        <w:rPr>
-          <w:lang w:eastAsia="ko-KR"/>
-        </w:rPr>
-        <w:t>같습니다</w:t>
-      </w:r>
-      <w:r>
-        <w:rPr>
-          <w:lang w:eastAsia="ko-KR"/>
-        </w:rPr>
-        <w:t>:</w:t>
+        <w:t>에 저장된 원본 파일의 PE(Portable Executable) 정보</w:t>
       </w:r>
     </w:p>
     <w:tbl>
@@ -1044,37 +578,27 @@
       <w:tr>
         <w:tc>
           <w:tcPr>
-            <w:tcW w:w="4320" w:type="dxa"/>
+            <w:tcW w:w="4315" w:type="dxa"/>
           </w:tcPr>
           <w:p>
             <w:pPr>
               <w:rPr>
-                <w:lang w:eastAsia="ko-KR"/>
+                <w:rFonts w:ascii="맑은 고딕" w:eastAsia="맑은 고딕" w:hAnsi="맑은 고딕"/>
+                <w:b/>
+                <w:bCs/>
+                <w:sz w:val="24"/>
+                <w:szCs w:val="24"/>
               </w:rPr>
             </w:pPr>
-          </w:p>
-        </w:tc>
-        <w:tc>
-          <w:tcPr>
-            <w:tcW w:w="4320" w:type="dxa"/>
-          </w:tcPr>
-          <w:p>
-            <w:pPr>
-              <w:rPr>
-                <w:lang w:eastAsia="ko-KR"/>
-              </w:rPr>
-            </w:pPr>
-          </w:p>
-        </w:tc>
-      </w:tr>
-      <w:tr>
-        <w:tc>
-          <w:tcPr>
-            <w:tcW w:w="4320" w:type="dxa"/>
-          </w:tcPr>
-          <w:p>
             <w:proofErr w:type="spellStart"/>
             <w:r>
+              <w:rPr>
+                <w:rFonts w:ascii="맑은 고딕" w:eastAsia="맑은 고딕" w:hAnsi="맑은 고딕"/>
+                <w:b/>
+                <w:bCs/>
+                <w:sz w:val="24"/>
+                <w:szCs w:val="24"/>
+              </w:rPr>
               <w:t>필드</w:t>
             </w:r>
             <w:proofErr w:type="spellEnd"/>
@@ -1082,10 +606,26 @@
         </w:tc>
         <w:tc>
           <w:tcPr>
-            <w:tcW w:w="4320" w:type="dxa"/>
+            <w:tcW w:w="4315" w:type="dxa"/>
           </w:tcPr>
           <w:p>
+            <w:pPr>
+              <w:rPr>
+                <w:rFonts w:ascii="맑은 고딕" w:eastAsia="맑은 고딕" w:hAnsi="맑은 고딕"/>
+                <w:b/>
+                <w:bCs/>
+                <w:sz w:val="24"/>
+                <w:szCs w:val="24"/>
+              </w:rPr>
+            </w:pPr>
             <w:r>
+              <w:rPr>
+                <w:rFonts w:ascii="맑은 고딕" w:eastAsia="맑은 고딕" w:hAnsi="맑은 고딕"/>
+                <w:b/>
+                <w:bCs/>
+                <w:sz w:val="24"/>
+                <w:szCs w:val="24"/>
+              </w:rPr>
               <w:t>설명</w:t>
             </w:r>
           </w:p>
@@ -1094,77 +634,39 @@
       <w:tr>
         <w:tc>
           <w:tcPr>
-            <w:tcW w:w="4320" w:type="dxa"/>
+            <w:tcW w:w="4315" w:type="dxa"/>
           </w:tcPr>
           <w:p>
+            <w:pPr>
+              <w:rPr>
+                <w:rFonts w:ascii="맑은 고딕" w:eastAsia="맑은 고딕" w:hAnsi="맑은 고딕"/>
+              </w:rPr>
+            </w:pPr>
             <w:r>
+              <w:rPr>
+                <w:rFonts w:ascii="맑은 고딕" w:eastAsia="맑은 고딕" w:hAnsi="맑은 고딕"/>
+              </w:rPr>
               <w:t>_id</w:t>
             </w:r>
           </w:p>
         </w:tc>
         <w:tc>
           <w:tcPr>
-            <w:tcW w:w="4320" w:type="dxa"/>
+            <w:tcW w:w="4315" w:type="dxa"/>
           </w:tcPr>
           <w:p>
             <w:pPr>
               <w:rPr>
+                <w:rFonts w:ascii="맑은 고딕" w:eastAsia="맑은 고딕" w:hAnsi="맑은 고딕"/>
                 <w:lang w:eastAsia="ko-KR"/>
               </w:rPr>
             </w:pPr>
             <w:r>
               <w:rPr>
+                <w:rFonts w:ascii="맑은 고딕" w:eastAsia="맑은 고딕" w:hAnsi="맑은 고딕"/>
                 <w:lang w:eastAsia="ko-KR"/>
               </w:rPr>
-              <w:t xml:space="preserve">MongoDB </w:t>
-            </w:r>
-            <w:r>
-              <w:rPr>
-                <w:lang w:eastAsia="ko-KR"/>
-              </w:rPr>
-              <w:t>고유</w:t>
-            </w:r>
-            <w:r>
-              <w:rPr>
-                <w:lang w:eastAsia="ko-KR"/>
-              </w:rPr>
-              <w:t xml:space="preserve"> </w:t>
-            </w:r>
-            <w:r>
-              <w:rPr>
-                <w:lang w:eastAsia="ko-KR"/>
-              </w:rPr>
-              <w:t>식별자</w:t>
-            </w:r>
-            <w:r>
-              <w:rPr>
-                <w:lang w:eastAsia="ko-KR"/>
-              </w:rPr>
-              <w:t xml:space="preserve"> (</w:t>
-            </w:r>
-            <w:r>
-              <w:rPr>
-                <w:lang w:eastAsia="ko-KR"/>
-              </w:rPr>
-              <w:t>자동</w:t>
-            </w:r>
-            <w:r>
-              <w:rPr>
-                <w:lang w:eastAsia="ko-KR"/>
-              </w:rPr>
-              <w:t xml:space="preserve"> </w:t>
-            </w:r>
-            <w:r>
-              <w:rPr>
-                <w:lang w:eastAsia="ko-KR"/>
-              </w:rPr>
-              <w:t>생성</w:t>
-            </w:r>
-            <w:r>
-              <w:rPr>
-                <w:lang w:eastAsia="ko-KR"/>
-              </w:rPr>
-              <w:t>)</w:t>
+              <w:t>MongoDB 고유 식별자 (자동 생성)</w:t>
             </w:r>
           </w:p>
         </w:tc>
@@ -1172,11 +674,19 @@
       <w:tr>
         <w:tc>
           <w:tcPr>
-            <w:tcW w:w="4320" w:type="dxa"/>
+            <w:tcW w:w="4315" w:type="dxa"/>
           </w:tcPr>
           <w:p>
+            <w:pPr>
+              <w:rPr>
+                <w:rFonts w:ascii="맑은 고딕" w:eastAsia="맑은 고딕" w:hAnsi="맑은 고딕"/>
+              </w:rPr>
+            </w:pPr>
             <w:proofErr w:type="spellStart"/>
             <w:r>
+              <w:rPr>
+                <w:rFonts w:ascii="맑은 고딕" w:eastAsia="맑은 고딕" w:hAnsi="맑은 고딕"/>
+              </w:rPr>
               <w:t>signature_id</w:t>
             </w:r>
             <w:proofErr w:type="spellEnd"/>
@@ -1184,61 +694,21 @@
         </w:tc>
         <w:tc>
           <w:tcPr>
-            <w:tcW w:w="4320" w:type="dxa"/>
+            <w:tcW w:w="4315" w:type="dxa"/>
           </w:tcPr>
           <w:p>
             <w:pPr>
               <w:rPr>
+                <w:rFonts w:ascii="맑은 고딕" w:eastAsia="맑은 고딕" w:hAnsi="맑은 고딕"/>
                 <w:lang w:eastAsia="ko-KR"/>
               </w:rPr>
             </w:pPr>
             <w:r>
               <w:rPr>
+                <w:rFonts w:ascii="맑은 고딕" w:eastAsia="맑은 고딕" w:hAnsi="맑은 고딕"/>
                 <w:lang w:eastAsia="ko-KR"/>
               </w:rPr>
-              <w:t>파일의</w:t>
-            </w:r>
-            <w:r>
-              <w:rPr>
-                <w:lang w:eastAsia="ko-KR"/>
-              </w:rPr>
-              <w:t xml:space="preserve"> </w:t>
-            </w:r>
-            <w:r>
-              <w:rPr>
-                <w:lang w:eastAsia="ko-KR"/>
-              </w:rPr>
-              <w:t>고유</w:t>
-            </w:r>
-            <w:r>
-              <w:rPr>
-                <w:lang w:eastAsia="ko-KR"/>
-              </w:rPr>
-              <w:t xml:space="preserve"> </w:t>
-            </w:r>
-            <w:r>
-              <w:rPr>
-                <w:lang w:eastAsia="ko-KR"/>
-              </w:rPr>
-              <w:t>서명</w:t>
-            </w:r>
-            <w:r>
-              <w:rPr>
-                <w:lang w:eastAsia="ko-KR"/>
-              </w:rPr>
-              <w:t xml:space="preserve"> ID (</w:t>
-            </w:r>
-            <w:r>
-              <w:rPr>
-                <w:lang w:eastAsia="ko-KR"/>
-              </w:rPr>
-              <w:t>예</w:t>
-            </w:r>
-            <w:r>
-              <w:rPr>
-                <w:lang w:eastAsia="ko-KR"/>
-              </w:rPr>
-              <w:t>: "20240909-001")</w:t>
+              <w:t>파일의 고유 서명 ID (예: "20240909-001")</w:t>
             </w:r>
           </w:p>
         </w:tc>
@@ -1246,47 +716,39 @@
       <w:tr>
         <w:tc>
           <w:tcPr>
-            <w:tcW w:w="4320" w:type="dxa"/>
+            <w:tcW w:w="4315" w:type="dxa"/>
           </w:tcPr>
           <w:p>
+            <w:pPr>
+              <w:rPr>
+                <w:rFonts w:ascii="맑은 고딕" w:eastAsia="맑은 고딕" w:hAnsi="맑은 고딕"/>
+              </w:rPr>
+            </w:pPr>
             <w:r>
+              <w:rPr>
+                <w:rFonts w:ascii="맑은 고딕" w:eastAsia="맑은 고딕" w:hAnsi="맑은 고딕"/>
+              </w:rPr>
               <w:t>filename</w:t>
             </w:r>
           </w:p>
         </w:tc>
         <w:tc>
           <w:tcPr>
-            <w:tcW w:w="4320" w:type="dxa"/>
+            <w:tcW w:w="4315" w:type="dxa"/>
           </w:tcPr>
           <w:p>
             <w:pPr>
               <w:rPr>
+                <w:rFonts w:ascii="맑은 고딕" w:eastAsia="맑은 고딕" w:hAnsi="맑은 고딕"/>
                 <w:lang w:eastAsia="ko-KR"/>
               </w:rPr>
             </w:pPr>
             <w:r>
               <w:rPr>
+                <w:rFonts w:ascii="맑은 고딕" w:eastAsia="맑은 고딕" w:hAnsi="맑은 고딕"/>
                 <w:lang w:eastAsia="ko-KR"/>
               </w:rPr>
-              <w:t>파일명</w:t>
-            </w:r>
-            <w:r>
-              <w:rPr>
-                <w:lang w:eastAsia="ko-KR"/>
-              </w:rPr>
-              <w:t xml:space="preserve"> (</w:t>
-            </w:r>
-            <w:r>
-              <w:rPr>
-                <w:lang w:eastAsia="ko-KR"/>
-              </w:rPr>
-              <w:t>예</w:t>
-            </w:r>
-            <w:r>
-              <w:rPr>
-                <w:lang w:eastAsia="ko-KR"/>
-              </w:rPr>
-              <w:t>: "PEview.exe")</w:t>
+              <w:t>파일명 (예: "PEview.exe")</w:t>
             </w:r>
           </w:p>
         </w:tc>
@@ -1294,11 +756,19 @@
       <w:tr>
         <w:tc>
           <w:tcPr>
-            <w:tcW w:w="4320" w:type="dxa"/>
+            <w:tcW w:w="4315" w:type="dxa"/>
           </w:tcPr>
           <w:p>
+            <w:pPr>
+              <w:rPr>
+                <w:rFonts w:ascii="맑은 고딕" w:eastAsia="맑은 고딕" w:hAnsi="맑은 고딕"/>
+              </w:rPr>
+            </w:pPr>
             <w:proofErr w:type="spellStart"/>
             <w:r>
+              <w:rPr>
+                <w:rFonts w:ascii="맑은 고딕" w:eastAsia="맑은 고딕" w:hAnsi="맑은 고딕"/>
+              </w:rPr>
               <w:t>upload_time</w:t>
             </w:r>
             <w:proofErr w:type="spellEnd"/>
@@ -1306,49 +776,21 @@
         </w:tc>
         <w:tc>
           <w:tcPr>
-            <w:tcW w:w="4320" w:type="dxa"/>
+            <w:tcW w:w="4315" w:type="dxa"/>
           </w:tcPr>
           <w:p>
             <w:pPr>
               <w:rPr>
+                <w:rFonts w:ascii="맑은 고딕" w:eastAsia="맑은 고딕" w:hAnsi="맑은 고딕"/>
                 <w:lang w:eastAsia="ko-KR"/>
               </w:rPr>
             </w:pPr>
             <w:r>
               <w:rPr>
+                <w:rFonts w:ascii="맑은 고딕" w:eastAsia="맑은 고딕" w:hAnsi="맑은 고딕"/>
                 <w:lang w:eastAsia="ko-KR"/>
               </w:rPr>
-              <w:t xml:space="preserve">PE </w:t>
-            </w:r>
-            <w:r>
-              <w:rPr>
-                <w:lang w:eastAsia="ko-KR"/>
-              </w:rPr>
-              <w:t>정보가</w:t>
-            </w:r>
-            <w:r>
-              <w:rPr>
-                <w:lang w:eastAsia="ko-KR"/>
-              </w:rPr>
-              <w:t xml:space="preserve"> </w:t>
-            </w:r>
-            <w:r>
-              <w:rPr>
-                <w:lang w:eastAsia="ko-KR"/>
-              </w:rPr>
-              <w:t>저장된</w:t>
-            </w:r>
-            <w:r>
-              <w:rPr>
-                <w:lang w:eastAsia="ko-KR"/>
-              </w:rPr>
-              <w:t xml:space="preserve"> </w:t>
-            </w:r>
-            <w:r>
-              <w:rPr>
-                <w:lang w:eastAsia="ko-KR"/>
-              </w:rPr>
-              <w:t>시간</w:t>
+              <w:t>PE 정보가 저장된 시간</w:t>
             </w:r>
           </w:p>
         </w:tc>
@@ -1356,11 +798,19 @@
       <w:tr>
         <w:tc>
           <w:tcPr>
-            <w:tcW w:w="4320" w:type="dxa"/>
+            <w:tcW w:w="4315" w:type="dxa"/>
           </w:tcPr>
           <w:p>
+            <w:pPr>
+              <w:rPr>
+                <w:rFonts w:ascii="맑은 고딕" w:eastAsia="맑은 고딕" w:hAnsi="맑은 고딕"/>
+              </w:rPr>
+            </w:pPr>
             <w:proofErr w:type="spellStart"/>
             <w:r>
+              <w:rPr>
+                <w:rFonts w:ascii="맑은 고딕" w:eastAsia="맑은 고딕" w:hAnsi="맑은 고딕"/>
+              </w:rPr>
               <w:t>upload_ip</w:t>
             </w:r>
             <w:proofErr w:type="spellEnd"/>
@@ -1368,49 +818,21 @@
         </w:tc>
         <w:tc>
           <w:tcPr>
-            <w:tcW w:w="4320" w:type="dxa"/>
+            <w:tcW w:w="4315" w:type="dxa"/>
           </w:tcPr>
           <w:p>
             <w:pPr>
               <w:rPr>
+                <w:rFonts w:ascii="맑은 고딕" w:eastAsia="맑은 고딕" w:hAnsi="맑은 고딕"/>
                 <w:lang w:eastAsia="ko-KR"/>
               </w:rPr>
             </w:pPr>
             <w:r>
               <w:rPr>
+                <w:rFonts w:ascii="맑은 고딕" w:eastAsia="맑은 고딕" w:hAnsi="맑은 고딕"/>
                 <w:lang w:eastAsia="ko-KR"/>
               </w:rPr>
-              <w:t xml:space="preserve">PE </w:t>
-            </w:r>
-            <w:r>
-              <w:rPr>
-                <w:lang w:eastAsia="ko-KR"/>
-              </w:rPr>
-              <w:t>정보를</w:t>
-            </w:r>
-            <w:r>
-              <w:rPr>
-                <w:lang w:eastAsia="ko-KR"/>
-              </w:rPr>
-              <w:t xml:space="preserve"> </w:t>
-            </w:r>
-            <w:r>
-              <w:rPr>
-                <w:lang w:eastAsia="ko-KR"/>
-              </w:rPr>
-              <w:t>업로드한</w:t>
-            </w:r>
-            <w:r>
-              <w:rPr>
-                <w:lang w:eastAsia="ko-KR"/>
-              </w:rPr>
-              <w:t xml:space="preserve"> IP </w:t>
-            </w:r>
-            <w:r>
-              <w:rPr>
-                <w:lang w:eastAsia="ko-KR"/>
-              </w:rPr>
-              <w:t>주소</w:t>
+              <w:t>PE 정보를 업로드한 IP 주소</w:t>
             </w:r>
           </w:p>
         </w:tc>
@@ -1418,12 +840,19 @@
       <w:tr>
         <w:tc>
           <w:tcPr>
-            <w:tcW w:w="4320" w:type="dxa"/>
+            <w:tcW w:w="4315" w:type="dxa"/>
           </w:tcPr>
           <w:p>
+            <w:pPr>
+              <w:rPr>
+                <w:rFonts w:ascii="맑은 고딕" w:eastAsia="맑은 고딕" w:hAnsi="맑은 고딕"/>
+              </w:rPr>
+            </w:pPr>
             <w:proofErr w:type="spellStart"/>
             <w:r>
-              <w:lastRenderedPageBreak/>
+              <w:rPr>
+                <w:rFonts w:ascii="맑은 고딕" w:eastAsia="맑은 고딕" w:hAnsi="맑은 고딕"/>
+              </w:rPr>
               <w:t>pe_info</w:t>
             </w:r>
             <w:proofErr w:type="spellEnd"/>
@@ -1431,73 +860,21 @@
         </w:tc>
         <w:tc>
           <w:tcPr>
-            <w:tcW w:w="4320" w:type="dxa"/>
+            <w:tcW w:w="4315" w:type="dxa"/>
           </w:tcPr>
           <w:p>
             <w:pPr>
               <w:rPr>
+                <w:rFonts w:ascii="맑은 고딕" w:eastAsia="맑은 고딕" w:hAnsi="맑은 고딕"/>
                 <w:lang w:eastAsia="ko-KR"/>
               </w:rPr>
             </w:pPr>
             <w:r>
               <w:rPr>
+                <w:rFonts w:ascii="맑은 고딕" w:eastAsia="맑은 고딕" w:hAnsi="맑은 고딕"/>
                 <w:lang w:eastAsia="ko-KR"/>
               </w:rPr>
-              <w:t xml:space="preserve">PE </w:t>
-            </w:r>
-            <w:r>
-              <w:rPr>
-                <w:lang w:eastAsia="ko-KR"/>
-              </w:rPr>
-              <w:t>파일</w:t>
-            </w:r>
-            <w:r>
-              <w:rPr>
-                <w:lang w:eastAsia="ko-KR"/>
-              </w:rPr>
-              <w:t xml:space="preserve"> </w:t>
-            </w:r>
-            <w:r>
-              <w:rPr>
-                <w:lang w:eastAsia="ko-KR"/>
-              </w:rPr>
-              <w:t>분석</w:t>
-            </w:r>
-            <w:r>
-              <w:rPr>
-                <w:lang w:eastAsia="ko-KR"/>
-              </w:rPr>
-              <w:t xml:space="preserve"> </w:t>
-            </w:r>
-            <w:r>
-              <w:rPr>
-                <w:lang w:eastAsia="ko-KR"/>
-              </w:rPr>
-              <w:t>정보가</w:t>
-            </w:r>
-            <w:r>
-              <w:rPr>
-                <w:lang w:eastAsia="ko-KR"/>
-              </w:rPr>
-              <w:t xml:space="preserve"> </w:t>
-            </w:r>
-            <w:r>
-              <w:rPr>
-                <w:lang w:eastAsia="ko-KR"/>
-              </w:rPr>
-              <w:t>포함된</w:t>
-            </w:r>
-            <w:r>
-              <w:rPr>
-                <w:lang w:eastAsia="ko-KR"/>
-              </w:rPr>
-              <w:t xml:space="preserve"> </w:t>
-            </w:r>
-            <w:r>
-              <w:rPr>
-                <w:lang w:eastAsia="ko-KR"/>
-              </w:rPr>
-              <w:t>객체</w:t>
+              <w:t>PE 파일 분석 정보가 포함된 객체</w:t>
             </w:r>
           </w:p>
         </w:tc>
@@ -1505,101 +882,40 @@
       <w:tr>
         <w:tc>
           <w:tcPr>
-            <w:tcW w:w="4320" w:type="dxa"/>
+            <w:tcW w:w="4315" w:type="dxa"/>
           </w:tcPr>
           <w:p>
+            <w:pPr>
+              <w:rPr>
+                <w:rFonts w:ascii="맑은 고딕" w:eastAsia="맑은 고딕" w:hAnsi="맑은 고딕"/>
+              </w:rPr>
+            </w:pPr>
             <w:r>
+              <w:rPr>
+                <w:rFonts w:ascii="맑은 고딕" w:eastAsia="맑은 고딕" w:hAnsi="맑은 고딕"/>
+              </w:rPr>
+              <w:lastRenderedPageBreak/>
               <w:t>encrypted</w:t>
             </w:r>
           </w:p>
         </w:tc>
         <w:tc>
           <w:tcPr>
-            <w:tcW w:w="4320" w:type="dxa"/>
+            <w:tcW w:w="4315" w:type="dxa"/>
           </w:tcPr>
           <w:p>
             <w:pPr>
               <w:rPr>
+                <w:rFonts w:ascii="맑은 고딕" w:eastAsia="맑은 고딕" w:hAnsi="맑은 고딕"/>
                 <w:lang w:eastAsia="ko-KR"/>
               </w:rPr>
             </w:pPr>
             <w:r>
               <w:rPr>
+                <w:rFonts w:ascii="맑은 고딕" w:eastAsia="맑은 고딕" w:hAnsi="맑은 고딕"/>
                 <w:lang w:eastAsia="ko-KR"/>
               </w:rPr>
-              <w:t>파일의</w:t>
-            </w:r>
-            <w:r>
-              <w:rPr>
-                <w:lang w:eastAsia="ko-KR"/>
-              </w:rPr>
-              <w:t xml:space="preserve"> </w:t>
-            </w:r>
-            <w:r>
-              <w:rPr>
-                <w:lang w:eastAsia="ko-KR"/>
-              </w:rPr>
-              <w:t>각</w:t>
-            </w:r>
-            <w:r>
-              <w:rPr>
-                <w:lang w:eastAsia="ko-KR"/>
-              </w:rPr>
-              <w:t xml:space="preserve"> </w:t>
-            </w:r>
-            <w:r>
-              <w:rPr>
-                <w:lang w:eastAsia="ko-KR"/>
-              </w:rPr>
-              <w:t>섹션이</w:t>
-            </w:r>
-            <w:r>
-              <w:rPr>
-                <w:lang w:eastAsia="ko-KR"/>
-              </w:rPr>
-              <w:t xml:space="preserve"> </w:t>
-            </w:r>
-            <w:r>
-              <w:rPr>
-                <w:lang w:eastAsia="ko-KR"/>
-              </w:rPr>
-              <w:t>암호화되었는지</w:t>
-            </w:r>
-            <w:r>
-              <w:rPr>
-                <w:lang w:eastAsia="ko-KR"/>
-              </w:rPr>
-              <w:t xml:space="preserve"> </w:t>
-            </w:r>
-            <w:r>
-              <w:rPr>
-                <w:lang w:eastAsia="ko-KR"/>
-              </w:rPr>
-              <w:t>여부가</w:t>
-            </w:r>
-            <w:r>
-              <w:rPr>
-                <w:lang w:eastAsia="ko-KR"/>
-              </w:rPr>
-              <w:t xml:space="preserve"> </w:t>
-            </w:r>
-            <w:r>
-              <w:rPr>
-                <w:lang w:eastAsia="ko-KR"/>
-              </w:rPr>
-              <w:t>포함된</w:t>
-            </w:r>
-            <w:r>
-              <w:rPr>
-                <w:lang w:eastAsia="ko-KR"/>
-              </w:rPr>
-              <w:t xml:space="preserve"> </w:t>
-            </w:r>
-            <w:r>
-              <w:rPr>
-                <w:lang w:eastAsia="ko-KR"/>
-              </w:rPr>
-              <w:t>객체</w:t>
+              <w:t>파일의 각 섹션이 암호화되었는지 여부가 포함된 객체</w:t>
             </w:r>
           </w:p>
         </w:tc>
@@ -1609,30 +925,27 @@
       <w:pPr>
         <w:pStyle w:val="1"/>
         <w:rPr>
+          <w:rFonts w:ascii="맑은 고딕" w:eastAsia="맑은 고딕" w:hAnsi="맑은 고딕"/>
+          <w:sz w:val="32"/>
+          <w:szCs w:val="32"/>
           <w:lang w:eastAsia="ko-KR"/>
         </w:rPr>
       </w:pPr>
       <w:r>
         <w:rPr>
+          <w:rFonts w:ascii="맑은 고딕" w:eastAsia="맑은 고딕" w:hAnsi="맑은 고딕"/>
+          <w:sz w:val="32"/>
+          <w:szCs w:val="32"/>
           <w:lang w:eastAsia="ko-KR"/>
         </w:rPr>
-        <w:t>2. DB</w:t>
-      </w:r>
-      <w:r>
-        <w:rPr>
-          <w:lang w:eastAsia="ko-KR"/>
-        </w:rPr>
-        <w:t>명</w:t>
-      </w:r>
-      <w:r>
-        <w:rPr>
-          <w:lang w:eastAsia="ko-KR"/>
-        </w:rPr>
-        <w:t xml:space="preserve">: </w:t>
+        <w:t xml:space="preserve">2. DB명: </w:t>
       </w:r>
       <w:proofErr w:type="spellStart"/>
       <w:r>
         <w:rPr>
+          <w:rFonts w:ascii="맑은 고딕" w:eastAsia="맑은 고딕" w:hAnsi="맑은 고딕"/>
+          <w:sz w:val="32"/>
+          <w:szCs w:val="32"/>
           <w:lang w:eastAsia="ko-KR"/>
         </w:rPr>
         <w:t>encrypted_files</w:t>
@@ -1643,24 +956,27 @@
       <w:pPr>
         <w:pStyle w:val="21"/>
         <w:rPr>
+          <w:rFonts w:ascii="맑은 고딕" w:eastAsia="맑은 고딕" w:hAnsi="맑은 고딕"/>
+          <w:sz w:val="32"/>
+          <w:szCs w:val="32"/>
           <w:lang w:eastAsia="ko-KR"/>
         </w:rPr>
       </w:pPr>
       <w:r>
         <w:rPr>
+          <w:rFonts w:ascii="맑은 고딕" w:eastAsia="맑은 고딕" w:hAnsi="맑은 고딕"/>
+          <w:sz w:val="32"/>
+          <w:szCs w:val="32"/>
           <w:lang w:eastAsia="ko-KR"/>
         </w:rPr>
-        <w:t>컬렉션</w:t>
-      </w:r>
-      <w:r>
-        <w:rPr>
-          <w:lang w:eastAsia="ko-KR"/>
-        </w:rPr>
-        <w:t xml:space="preserve">: </w:t>
+        <w:t xml:space="preserve">컬렉션: </w:t>
       </w:r>
       <w:proofErr w:type="spellStart"/>
       <w:r>
         <w:rPr>
+          <w:rFonts w:ascii="맑은 고딕" w:eastAsia="맑은 고딕" w:hAnsi="맑은 고딕"/>
+          <w:sz w:val="32"/>
+          <w:szCs w:val="32"/>
           <w:lang w:eastAsia="ko-KR"/>
         </w:rPr>
         <w:t>filedata</w:t>
@@ -1670,120 +986,28 @@
     <w:p>
       <w:pPr>
         <w:rPr>
+          <w:rFonts w:ascii="맑은 고딕" w:eastAsia="맑은 고딕" w:hAnsi="맑은 고딕"/>
           <w:lang w:eastAsia="ko-KR"/>
         </w:rPr>
       </w:pPr>
       <w:r>
         <w:rPr>
+          <w:rFonts w:ascii="맑은 고딕" w:eastAsia="맑은 고딕" w:hAnsi="맑은 고딕"/>
           <w:lang w:eastAsia="ko-KR"/>
         </w:rPr>
-        <w:t>이</w:t>
+        <w:t xml:space="preserve">암호화된 파일의 메타데이터와 관련 </w:t>
       </w:r>
       <w:r>
         <w:rPr>
+          <w:rFonts w:ascii="맑은 고딕" w:eastAsia="맑은 고딕" w:hAnsi="맑은 고딕" w:hint="eastAsia"/>
           <w:lang w:eastAsia="ko-KR"/>
         </w:rPr>
-        <w:t xml:space="preserve"> </w:t>
-      </w:r>
-      <w:r>
-        <w:rPr>
-          <w:lang w:eastAsia="ko-KR"/>
-        </w:rPr>
-        <w:t>컬렉션은</w:t>
-      </w:r>
-      <w:r>
-        <w:rPr>
-          <w:lang w:eastAsia="ko-KR"/>
-        </w:rPr>
-        <w:t xml:space="preserve"> </w:t>
-      </w:r>
-      <w:r>
-        <w:rPr>
-          <w:lang w:eastAsia="ko-KR"/>
-        </w:rPr>
-        <w:t>암호화된</w:t>
-      </w:r>
-      <w:r>
-        <w:rPr>
-          <w:lang w:eastAsia="ko-KR"/>
-        </w:rPr>
-        <w:t xml:space="preserve"> </w:t>
-      </w:r>
-      <w:r>
-        <w:rPr>
-          <w:lang w:eastAsia="ko-KR"/>
-        </w:rPr>
-        <w:t>파일의</w:t>
-      </w:r>
-      <w:r>
-        <w:rPr>
-          <w:lang w:eastAsia="ko-KR"/>
-        </w:rPr>
-        <w:t xml:space="preserve"> </w:t>
-      </w:r>
-      <w:r>
-        <w:rPr>
-          <w:lang w:eastAsia="ko-KR"/>
-        </w:rPr>
-        <w:t>메타데이터와</w:t>
-      </w:r>
-      <w:r>
-        <w:rPr>
-          <w:lang w:eastAsia="ko-KR"/>
-        </w:rPr>
-        <w:t xml:space="preserve"> </w:t>
-      </w:r>
-      <w:r>
-        <w:rPr>
-          <w:lang w:eastAsia="ko-KR"/>
-        </w:rPr>
-        <w:t>관련</w:t>
-      </w:r>
-      <w:r>
-        <w:rPr>
-          <w:lang w:eastAsia="ko-KR"/>
-        </w:rPr>
-        <w:t xml:space="preserve"> </w:t>
-      </w:r>
-      <w:r>
-        <w:rPr>
-          <w:lang w:eastAsia="ko-KR"/>
-        </w:rPr>
-        <w:t>정보를</w:t>
-      </w:r>
-      <w:r>
-        <w:rPr>
-          <w:lang w:eastAsia="ko-KR"/>
-        </w:rPr>
-        <w:t xml:space="preserve"> </w:t>
-      </w:r>
-      <w:r>
-        <w:rPr>
-          <w:lang w:eastAsia="ko-KR"/>
-        </w:rPr>
-        <w:t>저장합니다</w:t>
-      </w:r>
-      <w:r>
-        <w:rPr>
-          <w:lang w:eastAsia="ko-KR"/>
-        </w:rPr>
-        <w:t xml:space="preserve">. </w:t>
-      </w:r>
-      <w:r>
-        <w:rPr>
-          <w:lang w:eastAsia="ko-KR"/>
-        </w:rPr>
-        <w:t>여기서</w:t>
-      </w:r>
-      <w:r>
-        <w:rPr>
-          <w:lang w:eastAsia="ko-KR"/>
-        </w:rPr>
-        <w:t xml:space="preserve"> </w:t>
+        <w:t xml:space="preserve">정보 </w:t>
       </w:r>
       <w:proofErr w:type="spellStart"/>
       <w:r>
         <w:rPr>
+          <w:rFonts w:ascii="맑은 고딕" w:eastAsia="맑은 고딕" w:hAnsi="맑은 고딕"/>
           <w:lang w:eastAsia="ko-KR"/>
         </w:rPr>
         <w:t>gridfs_file_id</w:t>
@@ -1791,19 +1015,15 @@
       <w:proofErr w:type="spellEnd"/>
       <w:r>
         <w:rPr>
+          <w:rFonts w:ascii="맑은 고딕" w:eastAsia="맑은 고딕" w:hAnsi="맑은 고딕"/>
           <w:lang w:eastAsia="ko-KR"/>
         </w:rPr>
-        <w:t>는</w:t>
-      </w:r>
-      <w:r>
-        <w:rPr>
-          <w:lang w:eastAsia="ko-KR"/>
-        </w:rPr>
-        <w:t xml:space="preserve"> </w:t>
+        <w:t xml:space="preserve">는 </w:t>
       </w:r>
       <w:proofErr w:type="spellStart"/>
       <w:r>
         <w:rPr>
+          <w:rFonts w:ascii="맑은 고딕" w:eastAsia="맑은 고딕" w:hAnsi="맑은 고딕"/>
           <w:lang w:eastAsia="ko-KR"/>
         </w:rPr>
         <w:t>GridFS</w:t>
@@ -1811,184 +1031,10 @@
       <w:proofErr w:type="spellEnd"/>
       <w:r>
         <w:rPr>
+          <w:rFonts w:ascii="맑은 고딕" w:eastAsia="맑은 고딕" w:hAnsi="맑은 고딕"/>
           <w:lang w:eastAsia="ko-KR"/>
         </w:rPr>
-        <w:t>(</w:t>
-      </w:r>
-      <w:r>
-        <w:rPr>
-          <w:lang w:eastAsia="ko-KR"/>
-        </w:rPr>
-        <w:t>대용량</w:t>
-      </w:r>
-      <w:r>
-        <w:rPr>
-          <w:lang w:eastAsia="ko-KR"/>
-        </w:rPr>
-        <w:t xml:space="preserve"> </w:t>
-      </w:r>
-      <w:r>
-        <w:rPr>
-          <w:lang w:eastAsia="ko-KR"/>
-        </w:rPr>
-        <w:t>파일</w:t>
-      </w:r>
-      <w:r>
-        <w:rPr>
-          <w:lang w:eastAsia="ko-KR"/>
-        </w:rPr>
-        <w:t xml:space="preserve"> </w:t>
-      </w:r>
-      <w:r>
-        <w:rPr>
-          <w:lang w:eastAsia="ko-KR"/>
-        </w:rPr>
-        <w:t>저장</w:t>
-      </w:r>
-      <w:r>
-        <w:rPr>
-          <w:lang w:eastAsia="ko-KR"/>
-        </w:rPr>
-        <w:t xml:space="preserve"> </w:t>
-      </w:r>
-      <w:r>
-        <w:rPr>
-          <w:lang w:eastAsia="ko-KR"/>
-        </w:rPr>
-        <w:t>시스템</w:t>
-      </w:r>
-      <w:r>
-        <w:rPr>
-          <w:lang w:eastAsia="ko-KR"/>
-        </w:rPr>
-        <w:t>)</w:t>
-      </w:r>
-      <w:r>
-        <w:rPr>
-          <w:lang w:eastAsia="ko-KR"/>
-        </w:rPr>
-        <w:t>에서</w:t>
-      </w:r>
-      <w:r>
-        <w:rPr>
-          <w:lang w:eastAsia="ko-KR"/>
-        </w:rPr>
-        <w:t xml:space="preserve"> </w:t>
-      </w:r>
-      <w:r>
-        <w:rPr>
-          <w:lang w:eastAsia="ko-KR"/>
-        </w:rPr>
-        <w:t>암호화된</w:t>
-      </w:r>
-      <w:r>
-        <w:rPr>
-          <w:lang w:eastAsia="ko-KR"/>
-        </w:rPr>
-        <w:t xml:space="preserve"> </w:t>
-      </w:r>
-      <w:r>
-        <w:rPr>
-          <w:lang w:eastAsia="ko-KR"/>
-        </w:rPr>
-        <w:t>파일이</w:t>
-      </w:r>
-      <w:r>
-        <w:rPr>
-          <w:lang w:eastAsia="ko-KR"/>
-        </w:rPr>
-        <w:t xml:space="preserve"> </w:t>
-      </w:r>
-      <w:r>
-        <w:rPr>
-          <w:lang w:eastAsia="ko-KR"/>
-        </w:rPr>
-        <w:t>저장된</w:t>
-      </w:r>
-      <w:r>
-        <w:rPr>
-          <w:lang w:eastAsia="ko-KR"/>
-        </w:rPr>
-        <w:t xml:space="preserve"> </w:t>
-      </w:r>
-      <w:r>
-        <w:rPr>
-          <w:lang w:eastAsia="ko-KR"/>
-        </w:rPr>
-        <w:t>위치를</w:t>
-      </w:r>
-      <w:r>
-        <w:rPr>
-          <w:lang w:eastAsia="ko-KR"/>
-        </w:rPr>
-        <w:t xml:space="preserve"> </w:t>
-      </w:r>
-      <w:r>
-        <w:rPr>
-          <w:lang w:eastAsia="ko-KR"/>
-        </w:rPr>
-        <w:t>나타냅니다</w:t>
-      </w:r>
-      <w:r>
-        <w:rPr>
-          <w:lang w:eastAsia="ko-KR"/>
-        </w:rPr>
-        <w:t>.</w:t>
-      </w:r>
-    </w:p>
-    <w:p>
-      <w:pPr>
-        <w:rPr>
-          <w:lang w:eastAsia="ko-KR"/>
-        </w:rPr>
-      </w:pPr>
-      <w:r>
-        <w:rPr>
-          <w:lang w:eastAsia="ko-KR"/>
-        </w:rPr>
-        <w:t>주된</w:t>
-      </w:r>
-      <w:r>
-        <w:rPr>
-          <w:lang w:eastAsia="ko-KR"/>
-        </w:rPr>
-        <w:t xml:space="preserve"> </w:t>
-      </w:r>
-      <w:r>
-        <w:rPr>
-          <w:lang w:eastAsia="ko-KR"/>
-        </w:rPr>
-        <w:t>속성은</w:t>
-      </w:r>
-      <w:r>
-        <w:rPr>
-          <w:lang w:eastAsia="ko-KR"/>
-        </w:rPr>
-        <w:t xml:space="preserve"> </w:t>
-      </w:r>
-      <w:r>
-        <w:rPr>
-          <w:lang w:eastAsia="ko-KR"/>
-        </w:rPr>
-        <w:t>다음과</w:t>
-      </w:r>
-      <w:r>
-        <w:rPr>
-          <w:lang w:eastAsia="ko-KR"/>
-        </w:rPr>
-        <w:t xml:space="preserve"> </w:t>
-      </w:r>
-      <w:r>
-        <w:rPr>
-          <w:lang w:eastAsia="ko-KR"/>
-        </w:rPr>
-        <w:t>같습니다</w:t>
-      </w:r>
-      <w:r>
-        <w:rPr>
-          <w:lang w:eastAsia="ko-KR"/>
-        </w:rPr>
-        <w:t>:</w:t>
+        <w:t>(대용량 파일 저장 시스템)에서 암호화된 파일이 저장된 위치</w:t>
       </w:r>
     </w:p>
     <w:tbl>
@@ -2004,37 +1050,27 @@
       <w:tr>
         <w:tc>
           <w:tcPr>
-            <w:tcW w:w="4320" w:type="dxa"/>
+            <w:tcW w:w="4315" w:type="dxa"/>
           </w:tcPr>
           <w:p>
             <w:pPr>
               <w:rPr>
-                <w:lang w:eastAsia="ko-KR"/>
+                <w:rFonts w:ascii="맑은 고딕" w:eastAsia="맑은 고딕" w:hAnsi="맑은 고딕"/>
+                <w:b/>
+                <w:bCs/>
+                <w:sz w:val="24"/>
+                <w:szCs w:val="24"/>
               </w:rPr>
             </w:pPr>
-          </w:p>
-        </w:tc>
-        <w:tc>
-          <w:tcPr>
-            <w:tcW w:w="4320" w:type="dxa"/>
-          </w:tcPr>
-          <w:p>
-            <w:pPr>
-              <w:rPr>
-                <w:lang w:eastAsia="ko-KR"/>
-              </w:rPr>
-            </w:pPr>
-          </w:p>
-        </w:tc>
-      </w:tr>
-      <w:tr>
-        <w:tc>
-          <w:tcPr>
-            <w:tcW w:w="4320" w:type="dxa"/>
-          </w:tcPr>
-          <w:p>
             <w:proofErr w:type="spellStart"/>
             <w:r>
+              <w:rPr>
+                <w:rFonts w:ascii="맑은 고딕" w:eastAsia="맑은 고딕" w:hAnsi="맑은 고딕"/>
+                <w:b/>
+                <w:bCs/>
+                <w:sz w:val="24"/>
+                <w:szCs w:val="24"/>
+              </w:rPr>
               <w:t>필드</w:t>
             </w:r>
             <w:proofErr w:type="spellEnd"/>
@@ -2042,10 +1078,26 @@
         </w:tc>
         <w:tc>
           <w:tcPr>
-            <w:tcW w:w="4320" w:type="dxa"/>
+            <w:tcW w:w="4315" w:type="dxa"/>
           </w:tcPr>
           <w:p>
+            <w:pPr>
+              <w:rPr>
+                <w:rFonts w:ascii="맑은 고딕" w:eastAsia="맑은 고딕" w:hAnsi="맑은 고딕"/>
+                <w:b/>
+                <w:bCs/>
+                <w:sz w:val="24"/>
+                <w:szCs w:val="24"/>
+              </w:rPr>
+            </w:pPr>
             <w:r>
+              <w:rPr>
+                <w:rFonts w:ascii="맑은 고딕" w:eastAsia="맑은 고딕" w:hAnsi="맑은 고딕"/>
+                <w:b/>
+                <w:bCs/>
+                <w:sz w:val="24"/>
+                <w:szCs w:val="24"/>
+              </w:rPr>
               <w:t>설명</w:t>
             </w:r>
           </w:p>
@@ -2054,77 +1106,39 @@
       <w:tr>
         <w:tc>
           <w:tcPr>
-            <w:tcW w:w="4320" w:type="dxa"/>
+            <w:tcW w:w="4315" w:type="dxa"/>
           </w:tcPr>
           <w:p>
+            <w:pPr>
+              <w:rPr>
+                <w:rFonts w:ascii="맑은 고딕" w:eastAsia="맑은 고딕" w:hAnsi="맑은 고딕"/>
+              </w:rPr>
+            </w:pPr>
             <w:r>
+              <w:rPr>
+                <w:rFonts w:ascii="맑은 고딕" w:eastAsia="맑은 고딕" w:hAnsi="맑은 고딕"/>
+              </w:rPr>
               <w:t>_id</w:t>
             </w:r>
           </w:p>
         </w:tc>
         <w:tc>
           <w:tcPr>
-            <w:tcW w:w="4320" w:type="dxa"/>
+            <w:tcW w:w="4315" w:type="dxa"/>
           </w:tcPr>
           <w:p>
             <w:pPr>
               <w:rPr>
+                <w:rFonts w:ascii="맑은 고딕" w:eastAsia="맑은 고딕" w:hAnsi="맑은 고딕"/>
                 <w:lang w:eastAsia="ko-KR"/>
               </w:rPr>
             </w:pPr>
             <w:r>
               <w:rPr>
+                <w:rFonts w:ascii="맑은 고딕" w:eastAsia="맑은 고딕" w:hAnsi="맑은 고딕"/>
                 <w:lang w:eastAsia="ko-KR"/>
               </w:rPr>
-              <w:t xml:space="preserve">MongoDB </w:t>
-            </w:r>
-            <w:r>
-              <w:rPr>
-                <w:lang w:eastAsia="ko-KR"/>
-              </w:rPr>
-              <w:t>고유</w:t>
-            </w:r>
-            <w:r>
-              <w:rPr>
-                <w:lang w:eastAsia="ko-KR"/>
-              </w:rPr>
-              <w:t xml:space="preserve"> </w:t>
-            </w:r>
-            <w:r>
-              <w:rPr>
-                <w:lang w:eastAsia="ko-KR"/>
-              </w:rPr>
-              <w:t>식별자</w:t>
-            </w:r>
-            <w:r>
-              <w:rPr>
-                <w:lang w:eastAsia="ko-KR"/>
-              </w:rPr>
-              <w:t xml:space="preserve"> (</w:t>
-            </w:r>
-            <w:r>
-              <w:rPr>
-                <w:lang w:eastAsia="ko-KR"/>
-              </w:rPr>
-              <w:t>자동</w:t>
-            </w:r>
-            <w:r>
-              <w:rPr>
-                <w:lang w:eastAsia="ko-KR"/>
-              </w:rPr>
-              <w:t xml:space="preserve"> </w:t>
-            </w:r>
-            <w:r>
-              <w:rPr>
-                <w:lang w:eastAsia="ko-KR"/>
-              </w:rPr>
-              <w:t>생성</w:t>
-            </w:r>
-            <w:r>
-              <w:rPr>
-                <w:lang w:eastAsia="ko-KR"/>
-              </w:rPr>
-              <w:t>)</w:t>
+              <w:t>MongoDB 고유 식별자 (자동 생성)</w:t>
             </w:r>
           </w:p>
         </w:tc>
@@ -2132,11 +1146,19 @@
       <w:tr>
         <w:tc>
           <w:tcPr>
-            <w:tcW w:w="4320" w:type="dxa"/>
+            <w:tcW w:w="4315" w:type="dxa"/>
           </w:tcPr>
           <w:p>
+            <w:pPr>
+              <w:rPr>
+                <w:rFonts w:ascii="맑은 고딕" w:eastAsia="맑은 고딕" w:hAnsi="맑은 고딕"/>
+              </w:rPr>
+            </w:pPr>
             <w:proofErr w:type="spellStart"/>
             <w:r>
+              <w:rPr>
+                <w:rFonts w:ascii="맑은 고딕" w:eastAsia="맑은 고딕" w:hAnsi="맑은 고딕"/>
+              </w:rPr>
               <w:t>signature_id</w:t>
             </w:r>
             <w:proofErr w:type="spellEnd"/>
@@ -2144,61 +1166,21 @@
         </w:tc>
         <w:tc>
           <w:tcPr>
-            <w:tcW w:w="4320" w:type="dxa"/>
+            <w:tcW w:w="4315" w:type="dxa"/>
           </w:tcPr>
           <w:p>
             <w:pPr>
               <w:rPr>
+                <w:rFonts w:ascii="맑은 고딕" w:eastAsia="맑은 고딕" w:hAnsi="맑은 고딕"/>
                 <w:lang w:eastAsia="ko-KR"/>
               </w:rPr>
             </w:pPr>
             <w:r>
               <w:rPr>
+                <w:rFonts w:ascii="맑은 고딕" w:eastAsia="맑은 고딕" w:hAnsi="맑은 고딕"/>
                 <w:lang w:eastAsia="ko-KR"/>
               </w:rPr>
-              <w:t>파일의</w:t>
-            </w:r>
-            <w:r>
-              <w:rPr>
-                <w:lang w:eastAsia="ko-KR"/>
-              </w:rPr>
-              <w:t xml:space="preserve"> </w:t>
-            </w:r>
-            <w:r>
-              <w:rPr>
-                <w:lang w:eastAsia="ko-KR"/>
-              </w:rPr>
-              <w:t>고유</w:t>
-            </w:r>
-            <w:r>
-              <w:rPr>
-                <w:lang w:eastAsia="ko-KR"/>
-              </w:rPr>
-              <w:t xml:space="preserve"> </w:t>
-            </w:r>
-            <w:r>
-              <w:rPr>
-                <w:lang w:eastAsia="ko-KR"/>
-              </w:rPr>
-              <w:t>서명</w:t>
-            </w:r>
-            <w:r>
-              <w:rPr>
-                <w:lang w:eastAsia="ko-KR"/>
-              </w:rPr>
-              <w:t xml:space="preserve"> ID (</w:t>
-            </w:r>
-            <w:r>
-              <w:rPr>
-                <w:lang w:eastAsia="ko-KR"/>
-              </w:rPr>
-              <w:t>예</w:t>
-            </w:r>
-            <w:r>
-              <w:rPr>
-                <w:lang w:eastAsia="ko-KR"/>
-              </w:rPr>
-              <w:t>: "20240909-001")</w:t>
+              <w:t>파일의 고유 서명 ID (예: "20240909-001")</w:t>
             </w:r>
           </w:p>
         </w:tc>
@@ -2206,11 +1188,19 @@
       <w:tr>
         <w:tc>
           <w:tcPr>
-            <w:tcW w:w="4320" w:type="dxa"/>
+            <w:tcW w:w="4315" w:type="dxa"/>
           </w:tcPr>
           <w:p>
+            <w:pPr>
+              <w:rPr>
+                <w:rFonts w:ascii="맑은 고딕" w:eastAsia="맑은 고딕" w:hAnsi="맑은 고딕"/>
+              </w:rPr>
+            </w:pPr>
             <w:proofErr w:type="spellStart"/>
             <w:r>
+              <w:rPr>
+                <w:rFonts w:ascii="맑은 고딕" w:eastAsia="맑은 고딕" w:hAnsi="맑은 고딕"/>
+              </w:rPr>
               <w:t>original_filename</w:t>
             </w:r>
             <w:proofErr w:type="spellEnd"/>
@@ -2218,85 +1208,21 @@
         </w:tc>
         <w:tc>
           <w:tcPr>
-            <w:tcW w:w="4320" w:type="dxa"/>
+            <w:tcW w:w="4315" w:type="dxa"/>
           </w:tcPr>
           <w:p>
             <w:pPr>
               <w:rPr>
+                <w:rFonts w:ascii="맑은 고딕" w:eastAsia="맑은 고딕" w:hAnsi="맑은 고딕"/>
                 <w:lang w:eastAsia="ko-KR"/>
               </w:rPr>
             </w:pPr>
             <w:r>
               <w:rPr>
+                <w:rFonts w:ascii="맑은 고딕" w:eastAsia="맑은 고딕" w:hAnsi="맑은 고딕"/>
                 <w:lang w:eastAsia="ko-KR"/>
               </w:rPr>
-              <w:t>암호화되기</w:t>
-            </w:r>
-            <w:r>
-              <w:rPr>
-                <w:lang w:eastAsia="ko-KR"/>
-              </w:rPr>
-              <w:t xml:space="preserve"> </w:t>
-            </w:r>
-            <w:r>
-              <w:rPr>
-                <w:lang w:eastAsia="ko-KR"/>
-              </w:rPr>
-              <w:t>전의</w:t>
-            </w:r>
-            <w:r>
-              <w:rPr>
-                <w:lang w:eastAsia="ko-KR"/>
-              </w:rPr>
-              <w:t xml:space="preserve"> </w:t>
-            </w:r>
-            <w:r>
-              <w:rPr>
-                <w:lang w:eastAsia="ko-KR"/>
-              </w:rPr>
-              <w:t>원본</w:t>
-            </w:r>
-            <w:r>
-              <w:rPr>
-                <w:lang w:eastAsia="ko-KR"/>
-              </w:rPr>
-              <w:t xml:space="preserve"> </w:t>
-            </w:r>
-            <w:r>
-              <w:rPr>
-                <w:lang w:eastAsia="ko-KR"/>
-              </w:rPr>
-              <w:t>파일</w:t>
-            </w:r>
-            <w:r>
-              <w:rPr>
-                <w:lang w:eastAsia="ko-KR"/>
-              </w:rPr>
-              <w:t xml:space="preserve"> </w:t>
-            </w:r>
-            <w:r>
-              <w:rPr>
-                <w:lang w:eastAsia="ko-KR"/>
-              </w:rPr>
-              <w:t>이름</w:t>
-            </w:r>
-            <w:r>
-              <w:rPr>
-                <w:lang w:eastAsia="ko-KR"/>
-              </w:rPr>
-              <w:t xml:space="preserve"> (</w:t>
-            </w:r>
-            <w:r>
-              <w:rPr>
-                <w:lang w:eastAsia="ko-KR"/>
-              </w:rPr>
-              <w:t>예</w:t>
-            </w:r>
-            <w:r>
-              <w:rPr>
-                <w:lang w:eastAsia="ko-KR"/>
-              </w:rPr>
-              <w:t>: "PEview.exe")</w:t>
+              <w:t>암호화되기 전의 원본 파일 이름 (예: "PEview.exe")</w:t>
             </w:r>
           </w:p>
         </w:tc>
@@ -2304,11 +1230,19 @@
       <w:tr>
         <w:tc>
           <w:tcPr>
-            <w:tcW w:w="4320" w:type="dxa"/>
+            <w:tcW w:w="4315" w:type="dxa"/>
           </w:tcPr>
           <w:p>
+            <w:pPr>
+              <w:rPr>
+                <w:rFonts w:ascii="맑은 고딕" w:eastAsia="맑은 고딕" w:hAnsi="맑은 고딕"/>
+              </w:rPr>
+            </w:pPr>
             <w:proofErr w:type="spellStart"/>
             <w:r>
+              <w:rPr>
+                <w:rFonts w:ascii="맑은 고딕" w:eastAsia="맑은 고딕" w:hAnsi="맑은 고딕"/>
+              </w:rPr>
               <w:t>encrypted_filename</w:t>
             </w:r>
             <w:proofErr w:type="spellEnd"/>
@@ -2316,73 +1250,21 @@
         </w:tc>
         <w:tc>
           <w:tcPr>
-            <w:tcW w:w="4320" w:type="dxa"/>
+            <w:tcW w:w="4315" w:type="dxa"/>
           </w:tcPr>
           <w:p>
             <w:pPr>
               <w:rPr>
+                <w:rFonts w:ascii="맑은 고딕" w:eastAsia="맑은 고딕" w:hAnsi="맑은 고딕"/>
                 <w:lang w:eastAsia="ko-KR"/>
               </w:rPr>
             </w:pPr>
             <w:r>
               <w:rPr>
+                <w:rFonts w:ascii="맑은 고딕" w:eastAsia="맑은 고딕" w:hAnsi="맑은 고딕"/>
                 <w:lang w:eastAsia="ko-KR"/>
               </w:rPr>
-              <w:t>암호화된</w:t>
-            </w:r>
-            <w:r>
-              <w:rPr>
-                <w:lang w:eastAsia="ko-KR"/>
-              </w:rPr>
-              <w:t xml:space="preserve"> </w:t>
-            </w:r>
-            <w:r>
-              <w:rPr>
-                <w:lang w:eastAsia="ko-KR"/>
-              </w:rPr>
-              <w:t>후의</w:t>
-            </w:r>
-            <w:r>
-              <w:rPr>
-                <w:lang w:eastAsia="ko-KR"/>
-              </w:rPr>
-              <w:t xml:space="preserve"> </w:t>
-            </w:r>
-            <w:r>
-              <w:rPr>
-                <w:lang w:eastAsia="ko-KR"/>
-              </w:rPr>
-              <w:t>파일</w:t>
-            </w:r>
-            <w:r>
-              <w:rPr>
-                <w:lang w:eastAsia="ko-KR"/>
-              </w:rPr>
-              <w:t xml:space="preserve"> </w:t>
-            </w:r>
-            <w:r>
-              <w:rPr>
-                <w:lang w:eastAsia="ko-KR"/>
-              </w:rPr>
-              <w:t>이름</w:t>
-            </w:r>
-            <w:r>
-              <w:rPr>
-                <w:lang w:eastAsia="ko-KR"/>
-              </w:rPr>
-              <w:t xml:space="preserve"> (</w:t>
-            </w:r>
-            <w:r>
-              <w:rPr>
-                <w:lang w:eastAsia="ko-KR"/>
-              </w:rPr>
-              <w:t>예</w:t>
-            </w:r>
-            <w:r>
-              <w:rPr>
-                <w:lang w:eastAsia="ko-KR"/>
-              </w:rPr>
-              <w:t>: "20240909-001_protected.exe")</w:t>
+              <w:t>암호화된 후의 파일 이름 (예: "20240909-001_protected.exe")</w:t>
             </w:r>
           </w:p>
         </w:tc>
@@ -2390,11 +1272,19 @@
       <w:tr>
         <w:tc>
           <w:tcPr>
-            <w:tcW w:w="4320" w:type="dxa"/>
+            <w:tcW w:w="4315" w:type="dxa"/>
           </w:tcPr>
           <w:p>
+            <w:pPr>
+              <w:rPr>
+                <w:rFonts w:ascii="맑은 고딕" w:eastAsia="맑은 고딕" w:hAnsi="맑은 고딕"/>
+              </w:rPr>
+            </w:pPr>
             <w:proofErr w:type="spellStart"/>
             <w:r>
+              <w:rPr>
+                <w:rFonts w:ascii="맑은 고딕" w:eastAsia="맑은 고딕" w:hAnsi="맑은 고딕"/>
+              </w:rPr>
               <w:t>original_upload_time</w:t>
             </w:r>
             <w:proofErr w:type="spellEnd"/>
@@ -2402,55 +1292,21 @@
         </w:tc>
         <w:tc>
           <w:tcPr>
-            <w:tcW w:w="4320" w:type="dxa"/>
+            <w:tcW w:w="4315" w:type="dxa"/>
           </w:tcPr>
           <w:p>
             <w:pPr>
               <w:rPr>
+                <w:rFonts w:ascii="맑은 고딕" w:eastAsia="맑은 고딕" w:hAnsi="맑은 고딕"/>
                 <w:lang w:eastAsia="ko-KR"/>
               </w:rPr>
             </w:pPr>
             <w:r>
               <w:rPr>
+                <w:rFonts w:ascii="맑은 고딕" w:eastAsia="맑은 고딕" w:hAnsi="맑은 고딕"/>
                 <w:lang w:eastAsia="ko-KR"/>
               </w:rPr>
-              <w:t>원본</w:t>
-            </w:r>
-            <w:r>
-              <w:rPr>
-                <w:lang w:eastAsia="ko-KR"/>
-              </w:rPr>
-              <w:t xml:space="preserve"> </w:t>
-            </w:r>
-            <w:r>
-              <w:rPr>
-                <w:lang w:eastAsia="ko-KR"/>
-              </w:rPr>
-              <w:t>파일의</w:t>
-            </w:r>
-            <w:r>
-              <w:rPr>
-                <w:lang w:eastAsia="ko-KR"/>
-              </w:rPr>
-              <w:t xml:space="preserve"> </w:t>
-            </w:r>
-            <w:r>
-              <w:rPr>
-                <w:lang w:eastAsia="ko-KR"/>
-              </w:rPr>
-              <w:t>업로드</w:t>
-            </w:r>
-            <w:r>
-              <w:rPr>
-                <w:lang w:eastAsia="ko-KR"/>
-              </w:rPr>
-              <w:t xml:space="preserve"> </w:t>
-            </w:r>
-            <w:r>
-              <w:rPr>
-                <w:lang w:eastAsia="ko-KR"/>
-              </w:rPr>
-              <w:t>시간</w:t>
+              <w:t>원본 파일의 업로드 시간</w:t>
             </w:r>
           </w:p>
         </w:tc>
@@ -2458,11 +1314,19 @@
       <w:tr>
         <w:tc>
           <w:tcPr>
-            <w:tcW w:w="4320" w:type="dxa"/>
+            <w:tcW w:w="4315" w:type="dxa"/>
           </w:tcPr>
           <w:p>
+            <w:pPr>
+              <w:rPr>
+                <w:rFonts w:ascii="맑은 고딕" w:eastAsia="맑은 고딕" w:hAnsi="맑은 고딕"/>
+              </w:rPr>
+            </w:pPr>
             <w:proofErr w:type="spellStart"/>
             <w:r>
+              <w:rPr>
+                <w:rFonts w:ascii="맑은 고딕" w:eastAsia="맑은 고딕" w:hAnsi="맑은 고딕"/>
+              </w:rPr>
               <w:t>encrypted_upload_time</w:t>
             </w:r>
             <w:proofErr w:type="spellEnd"/>
@@ -2470,55 +1334,21 @@
         </w:tc>
         <w:tc>
           <w:tcPr>
-            <w:tcW w:w="4320" w:type="dxa"/>
+            <w:tcW w:w="4315" w:type="dxa"/>
           </w:tcPr>
           <w:p>
             <w:pPr>
               <w:rPr>
+                <w:rFonts w:ascii="맑은 고딕" w:eastAsia="맑은 고딕" w:hAnsi="맑은 고딕"/>
                 <w:lang w:eastAsia="ko-KR"/>
               </w:rPr>
             </w:pPr>
             <w:r>
               <w:rPr>
+                <w:rFonts w:ascii="맑은 고딕" w:eastAsia="맑은 고딕" w:hAnsi="맑은 고딕"/>
                 <w:lang w:eastAsia="ko-KR"/>
               </w:rPr>
-              <w:t>암호화된</w:t>
-            </w:r>
-            <w:r>
-              <w:rPr>
-                <w:lang w:eastAsia="ko-KR"/>
-              </w:rPr>
-              <w:t xml:space="preserve"> </w:t>
-            </w:r>
-            <w:r>
-              <w:rPr>
-                <w:lang w:eastAsia="ko-KR"/>
-              </w:rPr>
-              <w:t>파일의</w:t>
-            </w:r>
-            <w:r>
-              <w:rPr>
-                <w:lang w:eastAsia="ko-KR"/>
-              </w:rPr>
-              <w:t xml:space="preserve"> </w:t>
-            </w:r>
-            <w:r>
-              <w:rPr>
-                <w:lang w:eastAsia="ko-KR"/>
-              </w:rPr>
-              <w:t>업로드</w:t>
-            </w:r>
-            <w:r>
-              <w:rPr>
-                <w:lang w:eastAsia="ko-KR"/>
-              </w:rPr>
-              <w:t xml:space="preserve"> </w:t>
-            </w:r>
-            <w:r>
-              <w:rPr>
-                <w:lang w:eastAsia="ko-KR"/>
-              </w:rPr>
-              <w:t>시간</w:t>
+              <w:t>암호화된 파일의 업로드 시간</w:t>
             </w:r>
           </w:p>
         </w:tc>
@@ -2526,11 +1356,19 @@
       <w:tr>
         <w:tc>
           <w:tcPr>
-            <w:tcW w:w="4320" w:type="dxa"/>
+            <w:tcW w:w="4315" w:type="dxa"/>
           </w:tcPr>
           <w:p>
+            <w:pPr>
+              <w:rPr>
+                <w:rFonts w:ascii="맑은 고딕" w:eastAsia="맑은 고딕" w:hAnsi="맑은 고딕"/>
+              </w:rPr>
+            </w:pPr>
             <w:proofErr w:type="spellStart"/>
             <w:r>
+              <w:rPr>
+                <w:rFonts w:ascii="맑은 고딕" w:eastAsia="맑은 고딕" w:hAnsi="맑은 고딕"/>
+              </w:rPr>
               <w:t>upload_ip</w:t>
             </w:r>
             <w:proofErr w:type="spellEnd"/>
@@ -2538,43 +1376,21 @@
         </w:tc>
         <w:tc>
           <w:tcPr>
-            <w:tcW w:w="4320" w:type="dxa"/>
+            <w:tcW w:w="4315" w:type="dxa"/>
           </w:tcPr>
           <w:p>
             <w:pPr>
               <w:rPr>
+                <w:rFonts w:ascii="맑은 고딕" w:eastAsia="맑은 고딕" w:hAnsi="맑은 고딕"/>
                 <w:lang w:eastAsia="ko-KR"/>
               </w:rPr>
             </w:pPr>
             <w:r>
               <w:rPr>
+                <w:rFonts w:ascii="맑은 고딕" w:eastAsia="맑은 고딕" w:hAnsi="맑은 고딕"/>
                 <w:lang w:eastAsia="ko-KR"/>
               </w:rPr>
-              <w:t>파일을</w:t>
-            </w:r>
-            <w:r>
-              <w:rPr>
-                <w:lang w:eastAsia="ko-KR"/>
-              </w:rPr>
-              <w:t xml:space="preserve"> </w:t>
-            </w:r>
-            <w:r>
-              <w:rPr>
-                <w:lang w:eastAsia="ko-KR"/>
-              </w:rPr>
-              <w:t>업로드한</w:t>
-            </w:r>
-            <w:r>
-              <w:rPr>
-                <w:lang w:eastAsia="ko-KR"/>
-              </w:rPr>
-              <w:t xml:space="preserve"> IP </w:t>
-            </w:r>
-            <w:r>
-              <w:rPr>
-                <w:lang w:eastAsia="ko-KR"/>
-              </w:rPr>
-              <w:t>주소</w:t>
+              <w:t>파일을 업로드한 IP 주소</w:t>
             </w:r>
           </w:p>
         </w:tc>
@@ -2582,11 +1398,19 @@
       <w:tr>
         <w:tc>
           <w:tcPr>
-            <w:tcW w:w="4320" w:type="dxa"/>
+            <w:tcW w:w="4315" w:type="dxa"/>
           </w:tcPr>
           <w:p>
+            <w:pPr>
+              <w:rPr>
+                <w:rFonts w:ascii="맑은 고딕" w:eastAsia="맑은 고딕" w:hAnsi="맑은 고딕"/>
+              </w:rPr>
+            </w:pPr>
             <w:proofErr w:type="spellStart"/>
             <w:r>
+              <w:rPr>
+                <w:rFonts w:ascii="맑은 고딕" w:eastAsia="맑은 고딕" w:hAnsi="맑은 고딕"/>
+              </w:rPr>
               <w:t>gridfs_file_id</w:t>
             </w:r>
             <w:proofErr w:type="spellEnd"/>
@@ -2594,17 +1418,19 @@
         </w:tc>
         <w:tc>
           <w:tcPr>
-            <w:tcW w:w="4320" w:type="dxa"/>
+            <w:tcW w:w="4315" w:type="dxa"/>
           </w:tcPr>
           <w:p>
             <w:pPr>
               <w:rPr>
+                <w:rFonts w:ascii="맑은 고딕" w:eastAsia="맑은 고딕" w:hAnsi="맑은 고딕"/>
                 <w:lang w:eastAsia="ko-KR"/>
               </w:rPr>
             </w:pPr>
             <w:proofErr w:type="spellStart"/>
             <w:r>
               <w:rPr>
+                <w:rFonts w:ascii="맑은 고딕" w:eastAsia="맑은 고딕" w:hAnsi="맑은 고딕"/>
                 <w:lang w:eastAsia="ko-KR"/>
               </w:rPr>
               <w:t>GridFS</w:t>
@@ -2612,45 +1438,10 @@
             <w:proofErr w:type="spellEnd"/>
             <w:r>
               <w:rPr>
+                <w:rFonts w:ascii="맑은 고딕" w:eastAsia="맑은 고딕" w:hAnsi="맑은 고딕"/>
                 <w:lang w:eastAsia="ko-KR"/>
               </w:rPr>
-              <w:t>에</w:t>
-            </w:r>
-            <w:r>
-              <w:rPr>
-                <w:lang w:eastAsia="ko-KR"/>
-              </w:rPr>
-              <w:t xml:space="preserve"> </w:t>
-            </w:r>
-            <w:r>
-              <w:rPr>
-                <w:lang w:eastAsia="ko-KR"/>
-              </w:rPr>
-              <w:t>저장된</w:t>
-            </w:r>
-            <w:r>
-              <w:rPr>
-                <w:lang w:eastAsia="ko-KR"/>
-              </w:rPr>
-              <w:t xml:space="preserve"> </w:t>
-            </w:r>
-            <w:r>
-              <w:rPr>
-                <w:lang w:eastAsia="ko-KR"/>
-              </w:rPr>
-              <w:t>파일의</w:t>
-            </w:r>
-            <w:r>
-              <w:rPr>
-                <w:lang w:eastAsia="ko-KR"/>
-              </w:rPr>
-              <w:t xml:space="preserve"> I</w:t>
-            </w:r>
-            <w:r>
-              <w:rPr>
-                <w:lang w:eastAsia="ko-KR"/>
-              </w:rPr>
-              <w:t>D</w:t>
+              <w:t>에 저장된 파일의 ID</w:t>
             </w:r>
           </w:p>
         </w:tc>
@@ -2660,24 +1451,27 @@
       <w:pPr>
         <w:pStyle w:val="21"/>
         <w:rPr>
+          <w:rFonts w:ascii="맑은 고딕" w:eastAsia="맑은 고딕" w:hAnsi="맑은 고딕"/>
+          <w:sz w:val="32"/>
+          <w:szCs w:val="32"/>
           <w:lang w:eastAsia="ko-KR"/>
         </w:rPr>
       </w:pPr>
       <w:r>
         <w:rPr>
+          <w:rFonts w:ascii="맑은 고딕" w:eastAsia="맑은 고딕" w:hAnsi="맑은 고딕"/>
+          <w:sz w:val="32"/>
+          <w:szCs w:val="32"/>
           <w:lang w:eastAsia="ko-KR"/>
         </w:rPr>
-        <w:t>컬렉션</w:t>
-      </w:r>
-      <w:r>
-        <w:rPr>
-          <w:lang w:eastAsia="ko-KR"/>
-        </w:rPr>
-        <w:t xml:space="preserve">: </w:t>
+        <w:t xml:space="preserve">컬렉션: </w:t>
       </w:r>
       <w:proofErr w:type="spellStart"/>
       <w:r>
         <w:rPr>
+          <w:rFonts w:ascii="맑은 고딕" w:eastAsia="맑은 고딕" w:hAnsi="맑은 고딕"/>
+          <w:sz w:val="32"/>
+          <w:szCs w:val="32"/>
           <w:lang w:eastAsia="ko-KR"/>
         </w:rPr>
         <w:t>pe_info</w:t>
@@ -2687,135 +1481,16 @@
     <w:p>
       <w:pPr>
         <w:rPr>
+          <w:rFonts w:ascii="맑은 고딕" w:eastAsia="맑은 고딕" w:hAnsi="맑은 고딕" w:hint="eastAsia"/>
           <w:lang w:eastAsia="ko-KR"/>
         </w:rPr>
       </w:pPr>
       <w:r>
         <w:rPr>
+          <w:rFonts w:ascii="맑은 고딕" w:eastAsia="맑은 고딕" w:hAnsi="맑은 고딕"/>
           <w:lang w:eastAsia="ko-KR"/>
         </w:rPr>
-        <w:t>이</w:t>
-      </w:r>
-      <w:r>
-        <w:rPr>
-          <w:lang w:eastAsia="ko-KR"/>
-        </w:rPr>
-        <w:t xml:space="preserve"> </w:t>
-      </w:r>
-      <w:r>
-        <w:rPr>
-          <w:lang w:eastAsia="ko-KR"/>
-        </w:rPr>
-        <w:t>컬렉션은</w:t>
-      </w:r>
-      <w:r>
-        <w:rPr>
-          <w:lang w:eastAsia="ko-KR"/>
-        </w:rPr>
-        <w:t xml:space="preserve"> </w:t>
-      </w:r>
-      <w:r>
-        <w:rPr>
-          <w:lang w:eastAsia="ko-KR"/>
-        </w:rPr>
-        <w:t>암호화된</w:t>
-      </w:r>
-      <w:r>
-        <w:rPr>
-          <w:lang w:eastAsia="ko-KR"/>
-        </w:rPr>
-        <w:t xml:space="preserve"> </w:t>
-      </w:r>
-      <w:r>
-        <w:rPr>
-          <w:lang w:eastAsia="ko-KR"/>
-        </w:rPr>
-        <w:t>파일의</w:t>
-      </w:r>
-      <w:r>
-        <w:rPr>
-          <w:lang w:eastAsia="ko-KR"/>
-        </w:rPr>
-        <w:t xml:space="preserve"> PE </w:t>
-      </w:r>
-      <w:r>
-        <w:rPr>
-          <w:lang w:eastAsia="ko-KR"/>
-        </w:rPr>
-        <w:t>정보를</w:t>
-      </w:r>
-      <w:r>
-        <w:rPr>
-          <w:lang w:eastAsia="ko-KR"/>
-        </w:rPr>
-        <w:t xml:space="preserve"> </w:t>
-      </w:r>
-      <w:r>
-        <w:rPr>
-          <w:lang w:eastAsia="ko-KR"/>
-        </w:rPr>
-        <w:t>저장합니다</w:t>
-      </w:r>
-      <w:r>
-        <w:rPr>
-          <w:lang w:eastAsia="ko-KR"/>
-        </w:rPr>
-        <w:t>.</w:t>
-      </w:r>
-    </w:p>
-    <w:p>
-      <w:pPr>
-        <w:rPr>
-          <w:lang w:eastAsia="ko-KR"/>
-        </w:rPr>
-      </w:pPr>
-      <w:r>
-        <w:rPr>
-          <w:lang w:eastAsia="ko-KR"/>
-        </w:rPr>
-        <w:t>주된</w:t>
-      </w:r>
-      <w:r>
-        <w:rPr>
-          <w:lang w:eastAsia="ko-KR"/>
-        </w:rPr>
-        <w:t xml:space="preserve"> </w:t>
-      </w:r>
-      <w:r>
-        <w:rPr>
-          <w:lang w:eastAsia="ko-KR"/>
-        </w:rPr>
-        <w:t>속성은</w:t>
-      </w:r>
-      <w:r>
-        <w:rPr>
-          <w:lang w:eastAsia="ko-KR"/>
-        </w:rPr>
-        <w:t xml:space="preserve"> </w:t>
-      </w:r>
-      <w:r>
-        <w:rPr>
-          <w:lang w:eastAsia="ko-KR"/>
-        </w:rPr>
-        <w:t>다음과</w:t>
-      </w:r>
-      <w:r>
-        <w:rPr>
-          <w:lang w:eastAsia="ko-KR"/>
-        </w:rPr>
-        <w:t xml:space="preserve"> </w:t>
-      </w:r>
-      <w:r>
-        <w:rPr>
-          <w:lang w:eastAsia="ko-KR"/>
-        </w:rPr>
-        <w:t>같습니다</w:t>
-      </w:r>
-      <w:r>
-        <w:rPr>
-          <w:lang w:eastAsia="ko-KR"/>
-        </w:rPr>
-        <w:t>:</w:t>
+        <w:t>암호화된 파일의 PE 정보</w:t>
       </w:r>
     </w:p>
     <w:tbl>
@@ -2831,37 +1506,27 @@
       <w:tr>
         <w:tc>
           <w:tcPr>
-            <w:tcW w:w="4320" w:type="dxa"/>
+            <w:tcW w:w="4315" w:type="dxa"/>
           </w:tcPr>
           <w:p>
             <w:pPr>
               <w:rPr>
-                <w:lang w:eastAsia="ko-KR"/>
+                <w:rFonts w:ascii="맑은 고딕" w:eastAsia="맑은 고딕" w:hAnsi="맑은 고딕"/>
+                <w:b/>
+                <w:bCs/>
+                <w:sz w:val="24"/>
+                <w:szCs w:val="24"/>
               </w:rPr>
             </w:pPr>
-          </w:p>
-        </w:tc>
-        <w:tc>
-          <w:tcPr>
-            <w:tcW w:w="4320" w:type="dxa"/>
-          </w:tcPr>
-          <w:p>
-            <w:pPr>
-              <w:rPr>
-                <w:lang w:eastAsia="ko-KR"/>
-              </w:rPr>
-            </w:pPr>
-          </w:p>
-        </w:tc>
-      </w:tr>
-      <w:tr>
-        <w:tc>
-          <w:tcPr>
-            <w:tcW w:w="4320" w:type="dxa"/>
-          </w:tcPr>
-          <w:p>
             <w:proofErr w:type="spellStart"/>
             <w:r>
+              <w:rPr>
+                <w:rFonts w:ascii="맑은 고딕" w:eastAsia="맑은 고딕" w:hAnsi="맑은 고딕"/>
+                <w:b/>
+                <w:bCs/>
+                <w:sz w:val="24"/>
+                <w:szCs w:val="24"/>
+              </w:rPr>
               <w:t>필드</w:t>
             </w:r>
             <w:proofErr w:type="spellEnd"/>
@@ -2869,10 +1534,26 @@
         </w:tc>
         <w:tc>
           <w:tcPr>
-            <w:tcW w:w="4320" w:type="dxa"/>
+            <w:tcW w:w="4315" w:type="dxa"/>
           </w:tcPr>
           <w:p>
+            <w:pPr>
+              <w:rPr>
+                <w:rFonts w:ascii="맑은 고딕" w:eastAsia="맑은 고딕" w:hAnsi="맑은 고딕"/>
+                <w:b/>
+                <w:bCs/>
+                <w:sz w:val="24"/>
+                <w:szCs w:val="24"/>
+              </w:rPr>
+            </w:pPr>
             <w:r>
+              <w:rPr>
+                <w:rFonts w:ascii="맑은 고딕" w:eastAsia="맑은 고딕" w:hAnsi="맑은 고딕"/>
+                <w:b/>
+                <w:bCs/>
+                <w:sz w:val="24"/>
+                <w:szCs w:val="24"/>
+              </w:rPr>
               <w:t>설명</w:t>
             </w:r>
           </w:p>
@@ -2881,77 +1562,39 @@
       <w:tr>
         <w:tc>
           <w:tcPr>
-            <w:tcW w:w="4320" w:type="dxa"/>
+            <w:tcW w:w="4315" w:type="dxa"/>
           </w:tcPr>
           <w:p>
+            <w:pPr>
+              <w:rPr>
+                <w:rFonts w:ascii="맑은 고딕" w:eastAsia="맑은 고딕" w:hAnsi="맑은 고딕"/>
+              </w:rPr>
+            </w:pPr>
             <w:r>
+              <w:rPr>
+                <w:rFonts w:ascii="맑은 고딕" w:eastAsia="맑은 고딕" w:hAnsi="맑은 고딕"/>
+              </w:rPr>
               <w:t>_id</w:t>
             </w:r>
           </w:p>
         </w:tc>
         <w:tc>
           <w:tcPr>
-            <w:tcW w:w="4320" w:type="dxa"/>
+            <w:tcW w:w="4315" w:type="dxa"/>
           </w:tcPr>
           <w:p>
             <w:pPr>
               <w:rPr>
+                <w:rFonts w:ascii="맑은 고딕" w:eastAsia="맑은 고딕" w:hAnsi="맑은 고딕"/>
                 <w:lang w:eastAsia="ko-KR"/>
               </w:rPr>
             </w:pPr>
             <w:r>
               <w:rPr>
+                <w:rFonts w:ascii="맑은 고딕" w:eastAsia="맑은 고딕" w:hAnsi="맑은 고딕"/>
                 <w:lang w:eastAsia="ko-KR"/>
               </w:rPr>
-              <w:t xml:space="preserve">MongoDB </w:t>
-            </w:r>
-            <w:r>
-              <w:rPr>
-                <w:lang w:eastAsia="ko-KR"/>
-              </w:rPr>
-              <w:t>고유</w:t>
-            </w:r>
-            <w:r>
-              <w:rPr>
-                <w:lang w:eastAsia="ko-KR"/>
-              </w:rPr>
-              <w:t xml:space="preserve"> </w:t>
-            </w:r>
-            <w:r>
-              <w:rPr>
-                <w:lang w:eastAsia="ko-KR"/>
-              </w:rPr>
-              <w:t>식별자</w:t>
-            </w:r>
-            <w:r>
-              <w:rPr>
-                <w:lang w:eastAsia="ko-KR"/>
-              </w:rPr>
-              <w:t xml:space="preserve"> (</w:t>
-            </w:r>
-            <w:r>
-              <w:rPr>
-                <w:lang w:eastAsia="ko-KR"/>
-              </w:rPr>
-              <w:t>자동</w:t>
-            </w:r>
-            <w:r>
-              <w:rPr>
-                <w:lang w:eastAsia="ko-KR"/>
-              </w:rPr>
-              <w:t xml:space="preserve"> </w:t>
-            </w:r>
-            <w:r>
-              <w:rPr>
-                <w:lang w:eastAsia="ko-KR"/>
-              </w:rPr>
-              <w:t>생성</w:t>
-            </w:r>
-            <w:r>
-              <w:rPr>
-                <w:lang w:eastAsia="ko-KR"/>
-              </w:rPr>
-              <w:t>)</w:t>
+              <w:t>MongoDB 고유 식별자 (자동 생성)</w:t>
             </w:r>
           </w:p>
         </w:tc>
@@ -2959,11 +1602,19 @@
       <w:tr>
         <w:tc>
           <w:tcPr>
-            <w:tcW w:w="4320" w:type="dxa"/>
+            <w:tcW w:w="4315" w:type="dxa"/>
           </w:tcPr>
           <w:p>
+            <w:pPr>
+              <w:rPr>
+                <w:rFonts w:ascii="맑은 고딕" w:eastAsia="맑은 고딕" w:hAnsi="맑은 고딕"/>
+              </w:rPr>
+            </w:pPr>
             <w:proofErr w:type="spellStart"/>
             <w:r>
+              <w:rPr>
+                <w:rFonts w:ascii="맑은 고딕" w:eastAsia="맑은 고딕" w:hAnsi="맑은 고딕"/>
+              </w:rPr>
               <w:t>signature_id</w:t>
             </w:r>
             <w:proofErr w:type="spellEnd"/>
@@ -2971,61 +1622,21 @@
         </w:tc>
         <w:tc>
           <w:tcPr>
-            <w:tcW w:w="4320" w:type="dxa"/>
+            <w:tcW w:w="4315" w:type="dxa"/>
           </w:tcPr>
           <w:p>
             <w:pPr>
               <w:rPr>
+                <w:rFonts w:ascii="맑은 고딕" w:eastAsia="맑은 고딕" w:hAnsi="맑은 고딕"/>
                 <w:lang w:eastAsia="ko-KR"/>
               </w:rPr>
             </w:pPr>
             <w:r>
               <w:rPr>
+                <w:rFonts w:ascii="맑은 고딕" w:eastAsia="맑은 고딕" w:hAnsi="맑은 고딕"/>
                 <w:lang w:eastAsia="ko-KR"/>
               </w:rPr>
-              <w:t>파일의</w:t>
-            </w:r>
-            <w:r>
-              <w:rPr>
-                <w:lang w:eastAsia="ko-KR"/>
-              </w:rPr>
-              <w:t xml:space="preserve"> </w:t>
-            </w:r>
-            <w:r>
-              <w:rPr>
-                <w:lang w:eastAsia="ko-KR"/>
-              </w:rPr>
-              <w:t>고유</w:t>
-            </w:r>
-            <w:r>
-              <w:rPr>
-                <w:lang w:eastAsia="ko-KR"/>
-              </w:rPr>
-              <w:t xml:space="preserve"> </w:t>
-            </w:r>
-            <w:r>
-              <w:rPr>
-                <w:lang w:eastAsia="ko-KR"/>
-              </w:rPr>
-              <w:t>서명</w:t>
-            </w:r>
-            <w:r>
-              <w:rPr>
-                <w:lang w:eastAsia="ko-KR"/>
-              </w:rPr>
-              <w:t xml:space="preserve"> ID (</w:t>
-            </w:r>
-            <w:r>
-              <w:rPr>
-                <w:lang w:eastAsia="ko-KR"/>
-              </w:rPr>
-              <w:t>예</w:t>
-            </w:r>
-            <w:r>
-              <w:rPr>
-                <w:lang w:eastAsia="ko-KR"/>
-              </w:rPr>
-              <w:t>: "20240909-002")</w:t>
+              <w:t>파일의 고유 서명 ID (예: "20240909-002")</w:t>
             </w:r>
           </w:p>
         </w:tc>
@@ -3033,12 +1644,19 @@
       <w:tr>
         <w:tc>
           <w:tcPr>
-            <w:tcW w:w="4320" w:type="dxa"/>
+            <w:tcW w:w="4315" w:type="dxa"/>
           </w:tcPr>
           <w:p>
+            <w:pPr>
+              <w:rPr>
+                <w:rFonts w:ascii="맑은 고딕" w:eastAsia="맑은 고딕" w:hAnsi="맑은 고딕"/>
+              </w:rPr>
+            </w:pPr>
             <w:proofErr w:type="spellStart"/>
             <w:r>
-              <w:lastRenderedPageBreak/>
+              <w:rPr>
+                <w:rFonts w:ascii="맑은 고딕" w:eastAsia="맑은 고딕" w:hAnsi="맑은 고딕"/>
+              </w:rPr>
               <w:t>encrypted_filename</w:t>
             </w:r>
             <w:proofErr w:type="spellEnd"/>
@@ -3046,73 +1664,21 @@
         </w:tc>
         <w:tc>
           <w:tcPr>
-            <w:tcW w:w="4320" w:type="dxa"/>
+            <w:tcW w:w="4315" w:type="dxa"/>
           </w:tcPr>
           <w:p>
             <w:pPr>
               <w:rPr>
+                <w:rFonts w:ascii="맑은 고딕" w:eastAsia="맑은 고딕" w:hAnsi="맑은 고딕"/>
                 <w:lang w:eastAsia="ko-KR"/>
               </w:rPr>
             </w:pPr>
             <w:r>
               <w:rPr>
+                <w:rFonts w:ascii="맑은 고딕" w:eastAsia="맑은 고딕" w:hAnsi="맑은 고딕"/>
                 <w:lang w:eastAsia="ko-KR"/>
               </w:rPr>
-              <w:t>암호화된</w:t>
-            </w:r>
-            <w:r>
-              <w:rPr>
-                <w:lang w:eastAsia="ko-KR"/>
-              </w:rPr>
-              <w:t xml:space="preserve"> </w:t>
-            </w:r>
-            <w:r>
-              <w:rPr>
-                <w:lang w:eastAsia="ko-KR"/>
-              </w:rPr>
-              <w:t>파일의</w:t>
-            </w:r>
-            <w:r>
-              <w:rPr>
-                <w:lang w:eastAsia="ko-KR"/>
-              </w:rPr>
-              <w:t xml:space="preserve"> </w:t>
-            </w:r>
-            <w:r>
-              <w:rPr>
-                <w:lang w:eastAsia="ko-KR"/>
-              </w:rPr>
-              <w:t>파일</w:t>
-            </w:r>
-            <w:r>
-              <w:rPr>
-                <w:lang w:eastAsia="ko-KR"/>
-              </w:rPr>
-              <w:t xml:space="preserve"> </w:t>
-            </w:r>
-            <w:r>
-              <w:rPr>
-                <w:lang w:eastAsia="ko-KR"/>
-              </w:rPr>
-              <w:t>경로</w:t>
-            </w:r>
-            <w:r>
-              <w:rPr>
-                <w:lang w:eastAsia="ko-KR"/>
-              </w:rPr>
-              <w:t xml:space="preserve"> (</w:t>
-            </w:r>
-            <w:r>
-              <w:rPr>
-                <w:lang w:eastAsia="ko-KR"/>
-              </w:rPr>
-              <w:t>예</w:t>
-            </w:r>
-            <w:r>
-              <w:rPr>
-                <w:lang w:eastAsia="ko-KR"/>
-              </w:rPr>
-              <w:t>: "20240909-002_protected.exe")</w:t>
+              <w:t>암호화된 파일의 파일 경로 (예: "20240909-002_protected.exe")</w:t>
             </w:r>
           </w:p>
         </w:tc>
@@ -3120,11 +1686,19 @@
       <w:tr>
         <w:tc>
           <w:tcPr>
-            <w:tcW w:w="4320" w:type="dxa"/>
+            <w:tcW w:w="4315" w:type="dxa"/>
           </w:tcPr>
           <w:p>
+            <w:pPr>
+              <w:rPr>
+                <w:rFonts w:ascii="맑은 고딕" w:eastAsia="맑은 고딕" w:hAnsi="맑은 고딕"/>
+              </w:rPr>
+            </w:pPr>
             <w:proofErr w:type="spellStart"/>
             <w:r>
+              <w:rPr>
+                <w:rFonts w:ascii="맑은 고딕" w:eastAsia="맑은 고딕" w:hAnsi="맑은 고딕"/>
+              </w:rPr>
               <w:t>encrypted_upload_time</w:t>
             </w:r>
             <w:proofErr w:type="spellEnd"/>
@@ -3132,55 +1706,21 @@
         </w:tc>
         <w:tc>
           <w:tcPr>
-            <w:tcW w:w="4320" w:type="dxa"/>
+            <w:tcW w:w="4315" w:type="dxa"/>
           </w:tcPr>
           <w:p>
             <w:pPr>
               <w:rPr>
+                <w:rFonts w:ascii="맑은 고딕" w:eastAsia="맑은 고딕" w:hAnsi="맑은 고딕"/>
                 <w:lang w:eastAsia="ko-KR"/>
               </w:rPr>
             </w:pPr>
             <w:r>
               <w:rPr>
+                <w:rFonts w:ascii="맑은 고딕" w:eastAsia="맑은 고딕" w:hAnsi="맑은 고딕"/>
                 <w:lang w:eastAsia="ko-KR"/>
               </w:rPr>
-              <w:t>암호화된</w:t>
-            </w:r>
-            <w:r>
-              <w:rPr>
-                <w:lang w:eastAsia="ko-KR"/>
-              </w:rPr>
-              <w:t xml:space="preserve"> </w:t>
-            </w:r>
-            <w:r>
-              <w:rPr>
-                <w:lang w:eastAsia="ko-KR"/>
-              </w:rPr>
-              <w:t>파일의</w:t>
-            </w:r>
-            <w:r>
-              <w:rPr>
-                <w:lang w:eastAsia="ko-KR"/>
-              </w:rPr>
-              <w:t xml:space="preserve"> </w:t>
-            </w:r>
-            <w:r>
-              <w:rPr>
-                <w:lang w:eastAsia="ko-KR"/>
-              </w:rPr>
-              <w:t>업로드</w:t>
-            </w:r>
-            <w:r>
-              <w:rPr>
-                <w:lang w:eastAsia="ko-KR"/>
-              </w:rPr>
-              <w:t xml:space="preserve"> </w:t>
-            </w:r>
-            <w:r>
-              <w:rPr>
-                <w:lang w:eastAsia="ko-KR"/>
-              </w:rPr>
-              <w:t>시간</w:t>
+              <w:t>암호화된 파일의 업로드 시간</w:t>
             </w:r>
           </w:p>
         </w:tc>
@@ -3188,11 +1728,20 @@
       <w:tr>
         <w:tc>
           <w:tcPr>
-            <w:tcW w:w="4320" w:type="dxa"/>
+            <w:tcW w:w="4315" w:type="dxa"/>
           </w:tcPr>
           <w:p>
+            <w:pPr>
+              <w:rPr>
+                <w:rFonts w:ascii="맑은 고딕" w:eastAsia="맑은 고딕" w:hAnsi="맑은 고딕"/>
+              </w:rPr>
+            </w:pPr>
             <w:proofErr w:type="spellStart"/>
             <w:r>
+              <w:rPr>
+                <w:rFonts w:ascii="맑은 고딕" w:eastAsia="맑은 고딕" w:hAnsi="맑은 고딕"/>
+              </w:rPr>
+              <w:lastRenderedPageBreak/>
               <w:t>upload_ip</w:t>
             </w:r>
             <w:proofErr w:type="spellEnd"/>
@@ -3200,43 +1749,21 @@
         </w:tc>
         <w:tc>
           <w:tcPr>
-            <w:tcW w:w="4320" w:type="dxa"/>
+            <w:tcW w:w="4315" w:type="dxa"/>
           </w:tcPr>
           <w:p>
             <w:pPr>
               <w:rPr>
+                <w:rFonts w:ascii="맑은 고딕" w:eastAsia="맑은 고딕" w:hAnsi="맑은 고딕"/>
                 <w:lang w:eastAsia="ko-KR"/>
               </w:rPr>
             </w:pPr>
             <w:r>
               <w:rPr>
+                <w:rFonts w:ascii="맑은 고딕" w:eastAsia="맑은 고딕" w:hAnsi="맑은 고딕"/>
                 <w:lang w:eastAsia="ko-KR"/>
               </w:rPr>
-              <w:t>파일을</w:t>
-            </w:r>
-            <w:r>
-              <w:rPr>
-                <w:lang w:eastAsia="ko-KR"/>
-              </w:rPr>
-              <w:t xml:space="preserve"> </w:t>
-            </w:r>
-            <w:r>
-              <w:rPr>
-                <w:lang w:eastAsia="ko-KR"/>
-              </w:rPr>
-              <w:t>업로드한</w:t>
-            </w:r>
-            <w:r>
-              <w:rPr>
-                <w:lang w:eastAsia="ko-KR"/>
-              </w:rPr>
-              <w:t xml:space="preserve"> IP </w:t>
-            </w:r>
-            <w:r>
-              <w:rPr>
-                <w:lang w:eastAsia="ko-KR"/>
-              </w:rPr>
-              <w:t>주소</w:t>
+              <w:t>파일을 업로드한 IP 주소</w:t>
             </w:r>
           </w:p>
         </w:tc>
@@ -3244,11 +1771,19 @@
       <w:tr>
         <w:tc>
           <w:tcPr>
-            <w:tcW w:w="4320" w:type="dxa"/>
+            <w:tcW w:w="4315" w:type="dxa"/>
           </w:tcPr>
           <w:p>
+            <w:pPr>
+              <w:rPr>
+                <w:rFonts w:ascii="맑은 고딕" w:eastAsia="맑은 고딕" w:hAnsi="맑은 고딕"/>
+              </w:rPr>
+            </w:pPr>
             <w:proofErr w:type="spellStart"/>
             <w:r>
+              <w:rPr>
+                <w:rFonts w:ascii="맑은 고딕" w:eastAsia="맑은 고딕" w:hAnsi="맑은 고딕"/>
+              </w:rPr>
               <w:t>pe_info</w:t>
             </w:r>
             <w:proofErr w:type="spellEnd"/>
@@ -3256,79 +1791,21 @@
         </w:tc>
         <w:tc>
           <w:tcPr>
-            <w:tcW w:w="4320" w:type="dxa"/>
+            <w:tcW w:w="4315" w:type="dxa"/>
           </w:tcPr>
           <w:p>
             <w:pPr>
               <w:rPr>
+                <w:rFonts w:ascii="맑은 고딕" w:eastAsia="맑은 고딕" w:hAnsi="맑은 고딕"/>
                 <w:lang w:eastAsia="ko-KR"/>
               </w:rPr>
             </w:pPr>
             <w:r>
               <w:rPr>
+                <w:rFonts w:ascii="맑은 고딕" w:eastAsia="맑은 고딕" w:hAnsi="맑은 고딕"/>
                 <w:lang w:eastAsia="ko-KR"/>
               </w:rPr>
-              <w:t>암호화된</w:t>
-            </w:r>
-            <w:r>
-              <w:rPr>
-                <w:lang w:eastAsia="ko-KR"/>
-              </w:rPr>
-              <w:t xml:space="preserve"> </w:t>
-            </w:r>
-            <w:r>
-              <w:rPr>
-                <w:lang w:eastAsia="ko-KR"/>
-              </w:rPr>
-              <w:t>파일의</w:t>
-            </w:r>
-            <w:r>
-              <w:rPr>
-                <w:lang w:eastAsia="ko-KR"/>
-              </w:rPr>
-              <w:t xml:space="preserve"> PE </w:t>
-            </w:r>
-            <w:r>
-              <w:rPr>
-                <w:lang w:eastAsia="ko-KR"/>
-              </w:rPr>
-              <w:t>분석</w:t>
-            </w:r>
-            <w:r>
-              <w:rPr>
-                <w:lang w:eastAsia="ko-KR"/>
-              </w:rPr>
-              <w:t xml:space="preserve"> </w:t>
-            </w:r>
-            <w:r>
-              <w:rPr>
-                <w:lang w:eastAsia="ko-KR"/>
-              </w:rPr>
-              <w:t>정보가</w:t>
-            </w:r>
-            <w:r>
-              <w:rPr>
-                <w:lang w:eastAsia="ko-KR"/>
-              </w:rPr>
-              <w:t xml:space="preserve"> </w:t>
-            </w:r>
-            <w:r>
-              <w:rPr>
-                <w:lang w:eastAsia="ko-KR"/>
-              </w:rPr>
-              <w:t>포함된</w:t>
-            </w:r>
-            <w:r>
-              <w:rPr>
-                <w:lang w:eastAsia="ko-KR"/>
-              </w:rPr>
-              <w:t xml:space="preserve"> </w:t>
-            </w:r>
-            <w:r>
-              <w:rPr>
-                <w:lang w:eastAsia="ko-KR"/>
-              </w:rPr>
-              <w:t>객체</w:t>
+              <w:t>암호화된 파일의 PE 분석 정보가 포함된 객체</w:t>
             </w:r>
           </w:p>
         </w:tc>
@@ -3336,77 +1813,39 @@
       <w:tr>
         <w:tc>
           <w:tcPr>
-            <w:tcW w:w="4320" w:type="dxa"/>
+            <w:tcW w:w="4315" w:type="dxa"/>
           </w:tcPr>
           <w:p>
+            <w:pPr>
+              <w:rPr>
+                <w:rFonts w:ascii="맑은 고딕" w:eastAsia="맑은 고딕" w:hAnsi="맑은 고딕"/>
+              </w:rPr>
+            </w:pPr>
             <w:r>
+              <w:rPr>
+                <w:rFonts w:ascii="맑은 고딕" w:eastAsia="맑은 고딕" w:hAnsi="맑은 고딕"/>
+              </w:rPr>
               <w:t>encrypted</w:t>
             </w:r>
           </w:p>
         </w:tc>
         <w:tc>
           <w:tcPr>
-            <w:tcW w:w="4320" w:type="dxa"/>
+            <w:tcW w:w="4315" w:type="dxa"/>
           </w:tcPr>
           <w:p>
             <w:pPr>
               <w:rPr>
+                <w:rFonts w:ascii="맑은 고딕" w:eastAsia="맑은 고딕" w:hAnsi="맑은 고딕"/>
                 <w:lang w:eastAsia="ko-KR"/>
               </w:rPr>
             </w:pPr>
             <w:r>
               <w:rPr>
+                <w:rFonts w:ascii="맑은 고딕" w:eastAsia="맑은 고딕" w:hAnsi="맑은 고딕"/>
                 <w:lang w:eastAsia="ko-KR"/>
               </w:rPr>
-              <w:t>암호화된</w:t>
-            </w:r>
-            <w:r>
-              <w:rPr>
-                <w:lang w:eastAsia="ko-KR"/>
-              </w:rPr>
-              <w:t xml:space="preserve"> </w:t>
-            </w:r>
-            <w:r>
-              <w:rPr>
-                <w:lang w:eastAsia="ko-KR"/>
-              </w:rPr>
-              <w:t>섹션</w:t>
-            </w:r>
-            <w:r>
-              <w:rPr>
-                <w:lang w:eastAsia="ko-KR"/>
-              </w:rPr>
-              <w:t xml:space="preserve"> </w:t>
-            </w:r>
-            <w:r>
-              <w:rPr>
-                <w:lang w:eastAsia="ko-KR"/>
-              </w:rPr>
-              <w:t>정보가</w:t>
-            </w:r>
-            <w:r>
-              <w:rPr>
-                <w:lang w:eastAsia="ko-KR"/>
-              </w:rPr>
-              <w:t xml:space="preserve"> </w:t>
-            </w:r>
-            <w:r>
-              <w:rPr>
-                <w:lang w:eastAsia="ko-KR"/>
-              </w:rPr>
-              <w:t>포함된</w:t>
-            </w:r>
-            <w:r>
-              <w:rPr>
-                <w:lang w:eastAsia="ko-KR"/>
-              </w:rPr>
-              <w:t xml:space="preserve"> </w:t>
-            </w:r>
-            <w:r>
-              <w:rPr>
-                <w:lang w:eastAsia="ko-KR"/>
-              </w:rPr>
-              <w:t>객체</w:t>
+              <w:t>암호화된 섹션 정보가 포함된 객체</w:t>
             </w:r>
           </w:p>
         </w:tc>
@@ -3415,6 +1854,7 @@
     <w:p>
       <w:pPr>
         <w:rPr>
+          <w:rFonts w:ascii="맑은 고딕" w:eastAsia="맑은 고딕" w:hAnsi="맑은 고딕"/>
           <w:lang w:eastAsia="ko-KR"/>
         </w:rPr>
       </w:pPr>
@@ -3427,6 +1867,56 @@
     </w:sectPr>
   </w:body>
 </w:document>
+</file>
+
+<file path=word/endnotes.xml><?xml version="1.0" encoding="utf-8"?>
+<w:endnotes xmlns:wpc="http://schemas.microsoft.com/office/word/2010/wordprocessingCanvas" xmlns:cx="http://schemas.microsoft.com/office/drawing/2014/chartex" xmlns:cx1="http://schemas.microsoft.com/office/drawing/2015/9/8/chartex" xmlns:cx2="http://schemas.microsoft.com/office/drawing/2015/10/21/chartex" xmlns:cx3="http://schemas.microsoft.com/office/drawing/2016/5/9/chartex" xmlns:cx4="http://schemas.microsoft.com/office/drawing/2016/5/10/chartex" xmlns:cx5="http://schemas.microsoft.com/office/drawing/2016/5/11/chartex" xmlns:cx6="http://schemas.microsoft.com/office/drawing/2016/5/12/chartex" xmlns:cx7="http://schemas.microsoft.com/office/drawing/2016/5/13/chartex" xmlns:cx8="http://schemas.microsoft.com/office/drawing/2016/5/14/chartex" xmlns:mc="http://schemas.openxmlformats.org/markup-compatibility/2006" xmlns:aink="http://schemas.microsoft.com/office/drawing/2016/ink" xmlns:am3d="http://schemas.microsoft.com/office/drawing/2017/model3d" xmlns:o="urn:schemas-microsoft-com:office:office" xmlns:r="http://schemas.openxmlformats.org/officeDocument/2006/relationships" xmlns:m="http://schemas.openxmlformats.org/officeDocument/2006/math" xmlns:v="urn:schemas-microsoft-com:vml" xmlns:wp14="http://schemas.microsoft.com/office/word/2010/wordprocessingDrawing" xmlns:wp="http://schemas.openxmlformats.org/drawingml/2006/wordprocessingDrawing" xmlns:w10="urn:schemas-microsoft-com:office:word" xmlns:w="http://schemas.openxmlformats.org/wordprocessingml/2006/main" xmlns:w14="http://schemas.microsoft.com/office/word/2010/wordml" xmlns:w15="http://schemas.microsoft.com/office/word/2012/wordml" xmlns:w16cex="http://schemas.microsoft.com/office/word/2018/wordml/cex" xmlns:w16cid="http://schemas.microsoft.com/office/word/2016/wordml/cid" xmlns:w16="http://schemas.microsoft.com/office/word/2018/wordml" xmlns:w16sdtdh="http://schemas.microsoft.com/office/word/2020/wordml/sdtdatahash" xmlns:w16se="http://schemas.microsoft.com/office/word/2015/wordml/symex" xmlns:wpg="http://schemas.microsoft.com/office/word/2010/wordprocessingGroup" xmlns:wpi="http://schemas.microsoft.com/office/word/2010/wordprocessingInk" xmlns:wne="http://schemas.microsoft.com/office/word/2006/wordml" xmlns:wps="http://schemas.microsoft.com/office/word/2010/wordprocessingShape" mc:Ignorable="w14 w15 w16se w16cid w16 w16cex w16sdtdh wp14">
+  <w:endnote w:type="separator" w:id="-1">
+    <w:p>
+      <w:pPr>
+        <w:spacing w:after="0" w:line="240" w:lineRule="auto"/>
+      </w:pPr>
+      <w:r>
+        <w:separator/>
+      </w:r>
+    </w:p>
+  </w:endnote>
+  <w:endnote w:type="continuationSeparator" w:id="0">
+    <w:p>
+      <w:pPr>
+        <w:spacing w:after="0" w:line="240" w:lineRule="auto"/>
+      </w:pPr>
+      <w:r>
+        <w:continuationSeparator/>
+      </w:r>
+    </w:p>
+  </w:endnote>
+</w:endnotes>
+</file>
+
+<file path=word/footnotes.xml><?xml version="1.0" encoding="utf-8"?>
+<w:footnotes xmlns:wpc="http://schemas.microsoft.com/office/word/2010/wordprocessingCanvas" xmlns:cx="http://schemas.microsoft.com/office/drawing/2014/chartex" xmlns:cx1="http://schemas.microsoft.com/office/drawing/2015/9/8/chartex" xmlns:cx2="http://schemas.microsoft.com/office/drawing/2015/10/21/chartex" xmlns:cx3="http://schemas.microsoft.com/office/drawing/2016/5/9/chartex" xmlns:cx4="http://schemas.microsoft.com/office/drawing/2016/5/10/chartex" xmlns:cx5="http://schemas.microsoft.com/office/drawing/2016/5/11/chartex" xmlns:cx6="http://schemas.microsoft.com/office/drawing/2016/5/12/chartex" xmlns:cx7="http://schemas.microsoft.com/office/drawing/2016/5/13/chartex" xmlns:cx8="http://schemas.microsoft.com/office/drawing/2016/5/14/chartex" xmlns:mc="http://schemas.openxmlformats.org/markup-compatibility/2006" xmlns:aink="http://schemas.microsoft.com/office/drawing/2016/ink" xmlns:am3d="http://schemas.microsoft.com/office/drawing/2017/model3d" xmlns:o="urn:schemas-microsoft-com:office:office" xmlns:r="http://schemas.openxmlformats.org/officeDocument/2006/relationships" xmlns:m="http://schemas.openxmlformats.org/officeDocument/2006/math" xmlns:v="urn:schemas-microsoft-com:vml" xmlns:wp14="http://schemas.microsoft.com/office/word/2010/wordprocessingDrawing" xmlns:wp="http://schemas.openxmlformats.org/drawingml/2006/wordprocessingDrawing" xmlns:w10="urn:schemas-microsoft-com:office:word" xmlns:w="http://schemas.openxmlformats.org/wordprocessingml/2006/main" xmlns:w14="http://schemas.microsoft.com/office/word/2010/wordml" xmlns:w15="http://schemas.microsoft.com/office/word/2012/wordml" xmlns:w16cex="http://schemas.microsoft.com/office/word/2018/wordml/cex" xmlns:w16cid="http://schemas.microsoft.com/office/word/2016/wordml/cid" xmlns:w16="http://schemas.microsoft.com/office/word/2018/wordml" xmlns:w16sdtdh="http://schemas.microsoft.com/office/word/2020/wordml/sdtdatahash" xmlns:w16se="http://schemas.microsoft.com/office/word/2015/wordml/symex" xmlns:wpg="http://schemas.microsoft.com/office/word/2010/wordprocessingGroup" xmlns:wpi="http://schemas.microsoft.com/office/word/2010/wordprocessingInk" xmlns:wne="http://schemas.microsoft.com/office/word/2006/wordml" xmlns:wps="http://schemas.microsoft.com/office/word/2010/wordprocessingShape" mc:Ignorable="w14 w15 w16se w16cid w16 w16cex w16sdtdh wp14">
+  <w:footnote w:type="separator" w:id="-1">
+    <w:p>
+      <w:pPr>
+        <w:spacing w:after="0" w:line="240" w:lineRule="auto"/>
+      </w:pPr>
+      <w:r>
+        <w:separator/>
+      </w:r>
+    </w:p>
+  </w:footnote>
+  <w:footnote w:type="continuationSeparator" w:id="0">
+    <w:p>
+      <w:pPr>
+        <w:spacing w:after="0" w:line="240" w:lineRule="auto"/>
+      </w:pPr>
+      <w:r>
+        <w:continuationSeparator/>
+      </w:r>
+    </w:p>
+  </w:footnote>
+</w:footnotes>
 </file>
 
 <file path=word/numbering.xml><?xml version="1.0" encoding="utf-8"?>
@@ -3917,11 +2407,6 @@
     <w:lsdException w:name="Book Title" w:uiPriority="33" w:qFormat="1"/>
     <w:lsdException w:name="Bibliography" w:semiHidden="1" w:uiPriority="37" w:unhideWhenUsed="1"/>
     <w:lsdException w:name="TOC Heading" w:semiHidden="1" w:uiPriority="39" w:unhideWhenUsed="1" w:qFormat="1"/>
-    <w:lsdException w:name="Plain Table 5" w:semiHidden="1" w:unhideWhenUsed="1"/>
-    <w:lsdException w:name="Grid Table Light" w:semiHidden="1" w:unhideWhenUsed="1"/>
-    <w:lsdException w:name="Grid Table 1 Light" w:semiHidden="1" w:unhideWhenUsed="1"/>
-    <w:lsdException w:name="Grid Table 2" w:semiHidden="1" w:unhideWhenUsed="1"/>
-    <w:lsdException w:name="Grid Table 3" w:semiHidden="1" w:unhideWhenUsed="1"/>
     <w:lsdException w:name="Grid Table 4" w:uiPriority="49"/>
     <w:lsdException w:name="Grid Table 5 Dark" w:uiPriority="50"/>
     <w:lsdException w:name="Grid Table 6 Colorful" w:uiPriority="51"/>

</xml_diff>